<commit_message>
dividing taks betwwen collaborators
</commit_message>
<xml_diff>
--- a/Collections databases.docx
+++ b/Collections databases.docx
@@ -37,40 +37,7 @@
           <w:szCs w:val="40"/>
           <w:lang w:val="en-US"/>
         </w:rPr>
-        <w:t>Collection</w:t>
-      </w:r>
-      <w:r>
-        <w:rPr>
-          <w:rFonts w:ascii="Tw Cen MT" w:hAnsi="Tw Cen MT"/>
-          <w:b/>
-          <w:bCs/>
-          <w:sz w:val="40"/>
-          <w:szCs w:val="40"/>
-          <w:lang w:val="en-US"/>
-        </w:rPr>
-        <w:t>s</w:t>
-      </w:r>
-      <w:r>
-        <w:rPr>
-          <w:rFonts w:ascii="Tw Cen MT" w:hAnsi="Tw Cen MT"/>
-          <w:b/>
-          <w:bCs/>
-          <w:sz w:val="40"/>
-          <w:szCs w:val="40"/>
-          <w:lang w:val="en-US"/>
-        </w:rPr>
-        <w:t xml:space="preserve"> database</w:t>
-      </w:r>
-      <w:r>
-        <w:rPr>
-          <w:rFonts w:ascii="Tw Cen MT" w:hAnsi="Tw Cen MT"/>
-          <w:b/>
-          <w:bCs/>
-          <w:sz w:val="40"/>
-          <w:szCs w:val="40"/>
-          <w:lang w:val="en-US"/>
-        </w:rPr>
-        <w:t>s</w:t>
+        <w:t>Collections databases</w:t>
       </w:r>
       <w:r>
         <w:rPr>
@@ -174,202 +141,7 @@
         </w:rPr>
         <w:t>Users</w:t>
       </w:r>
-    </w:p>
-    <w:p>
-      <w:pPr>
-        <w:pStyle w:val="ListParagraph"/>
-        <w:numPr>
-          <w:ilvl w:val="1"/>
-          <w:numId w:val="1"/>
-        </w:numPr>
-        <w:rPr>
-          <w:rFonts w:ascii="Tw Cen MT" w:hAnsi="Tw Cen MT"/>
-          <w:lang w:val="en-US"/>
-        </w:rPr>
-      </w:pPr>
-      <w:r>
-        <w:rPr>
-          <w:rFonts w:ascii="Tw Cen MT" w:hAnsi="Tw Cen MT"/>
-          <w:lang w:val="en-US"/>
-        </w:rPr>
-        <w:t>Id</w:t>
-      </w:r>
-    </w:p>
-    <w:p>
-      <w:pPr>
-        <w:pStyle w:val="ListParagraph"/>
-        <w:numPr>
-          <w:ilvl w:val="1"/>
-          <w:numId w:val="1"/>
-        </w:numPr>
-        <w:rPr>
-          <w:rFonts w:ascii="Tw Cen MT" w:hAnsi="Tw Cen MT"/>
-          <w:lang w:val="en-US"/>
-        </w:rPr>
-      </w:pPr>
-      <w:r>
-        <w:rPr>
-          <w:rFonts w:ascii="Tw Cen MT" w:hAnsi="Tw Cen MT"/>
-          <w:lang w:val="en-US"/>
-        </w:rPr>
-        <w:t xml:space="preserve">Password </w:t>
-      </w:r>
-    </w:p>
-    <w:p>
-      <w:pPr>
-        <w:pStyle w:val="ListParagraph"/>
-        <w:numPr>
-          <w:ilvl w:val="1"/>
-          <w:numId w:val="1"/>
-        </w:numPr>
-        <w:rPr>
-          <w:rFonts w:ascii="Tw Cen MT" w:hAnsi="Tw Cen MT"/>
-          <w:lang w:val="en-US"/>
-        </w:rPr>
-      </w:pPr>
-      <w:r>
-        <w:rPr>
-          <w:rFonts w:ascii="Tw Cen MT" w:hAnsi="Tw Cen MT"/>
-          <w:lang w:val="en-US"/>
-        </w:rPr>
-        <w:t>Field of study</w:t>
-      </w:r>
-    </w:p>
-    <w:p>
-      <w:pPr>
-        <w:pStyle w:val="ListParagraph"/>
-        <w:numPr>
-          <w:ilvl w:val="1"/>
-          <w:numId w:val="1"/>
-        </w:numPr>
-        <w:rPr>
-          <w:rFonts w:ascii="Tw Cen MT" w:hAnsi="Tw Cen MT"/>
-          <w:lang w:val="en-US"/>
-        </w:rPr>
-      </w:pPr>
-      <w:r>
-        <w:rPr>
-          <w:rFonts w:ascii="Tw Cen MT" w:hAnsi="Tw Cen MT"/>
-          <w:lang w:val="en-US"/>
-        </w:rPr>
-        <w:t>University name</w:t>
-      </w:r>
-    </w:p>
-    <w:p>
-      <w:pPr>
-        <w:pStyle w:val="ListParagraph"/>
-        <w:numPr>
-          <w:ilvl w:val="1"/>
-          <w:numId w:val="1"/>
-        </w:numPr>
-        <w:rPr>
-          <w:rFonts w:ascii="Tw Cen MT" w:hAnsi="Tw Cen MT"/>
-          <w:lang w:val="en-US"/>
-        </w:rPr>
-      </w:pPr>
-      <w:r>
-        <w:rPr>
-          <w:rFonts w:ascii="Tw Cen MT" w:hAnsi="Tw Cen MT"/>
-          <w:lang w:val="en-US"/>
-        </w:rPr>
-        <w:t>Username</w:t>
-      </w:r>
-    </w:p>
-    <w:p>
-      <w:pPr>
-        <w:pStyle w:val="ListParagraph"/>
-        <w:numPr>
-          <w:ilvl w:val="1"/>
-          <w:numId w:val="1"/>
-        </w:numPr>
-        <w:rPr>
-          <w:rFonts w:ascii="Tw Cen MT" w:hAnsi="Tw Cen MT"/>
-          <w:lang w:val="en-US"/>
-        </w:rPr>
-      </w:pPr>
-      <w:r>
-        <w:rPr>
-          <w:rFonts w:ascii="Tw Cen MT" w:hAnsi="Tw Cen MT"/>
-          <w:lang w:val="en-US"/>
-        </w:rPr>
-        <w:t>email</w:t>
-      </w:r>
-    </w:p>
-    <w:p>
-      <w:pPr>
-        <w:pStyle w:val="ListParagraph"/>
-        <w:numPr>
-          <w:ilvl w:val="1"/>
-          <w:numId w:val="1"/>
-        </w:numPr>
-        <w:rPr>
-          <w:rFonts w:ascii="Tw Cen MT" w:hAnsi="Tw Cen MT"/>
-          <w:lang w:val="en-US"/>
-        </w:rPr>
-      </w:pPr>
-      <w:r>
-        <w:rPr>
-          <w:rFonts w:ascii="Tw Cen MT" w:hAnsi="Tw Cen MT"/>
-          <w:lang w:val="en-US"/>
-        </w:rPr>
-        <w:t>Gender</w:t>
-      </w:r>
-    </w:p>
-    <w:p>
-      <w:pPr>
-        <w:pStyle w:val="ListParagraph"/>
-        <w:numPr>
-          <w:ilvl w:val="1"/>
-          <w:numId w:val="1"/>
-        </w:numPr>
-        <w:rPr>
-          <w:rFonts w:ascii="Tw Cen MT" w:hAnsi="Tw Cen MT"/>
-          <w:lang w:val="en-US"/>
-        </w:rPr>
-      </w:pPr>
-      <w:r>
-        <w:rPr>
-          <w:rFonts w:ascii="Tw Cen MT" w:hAnsi="Tw Cen MT"/>
-          <w:lang w:val="en-US"/>
-        </w:rPr>
-        <w:t>Profile picture</w:t>
-      </w:r>
-    </w:p>
-    <w:p>
-      <w:pPr>
-        <w:pStyle w:val="ListParagraph"/>
-        <w:numPr>
-          <w:ilvl w:val="1"/>
-          <w:numId w:val="1"/>
-        </w:numPr>
-        <w:rPr>
-          <w:rFonts w:ascii="Tw Cen MT" w:hAnsi="Tw Cen MT"/>
-          <w:lang w:val="en-US"/>
-        </w:rPr>
-      </w:pPr>
-      <w:r>
-        <w:rPr>
-          <w:rFonts w:ascii="Tw Cen MT" w:hAnsi="Tw Cen MT"/>
-          <w:lang w:val="en-US"/>
-        </w:rPr>
-        <w:t>Conversation</w:t>
-      </w:r>
-    </w:p>
-    <w:p>
-      <w:pPr>
-        <w:rPr>
-          <w:rFonts w:ascii="Tw Cen MT" w:hAnsi="Tw Cen MT"/>
-          <w:lang w:val="en-US"/>
-        </w:rPr>
-      </w:pPr>
-    </w:p>
-    <w:p>
-      <w:pPr>
-        <w:pStyle w:val="ListParagraph"/>
-        <w:numPr>
-          <w:ilvl w:val="0"/>
-          <w:numId w:val="1"/>
-        </w:numPr>
+      <w:r>
         <w:rPr>
           <w:rFonts w:ascii="Tw Cen MT" w:hAnsi="Tw Cen MT"/>
           <w:b/>
@@ -404,8 +176,204 @@
             </w14:gradFill>
           </w14:textFill>
         </w:rPr>
-      </w:pPr>
-      <w:r>
+        <w:t xml:space="preserve"> (Saber)</w:t>
+      </w:r>
+    </w:p>
+    <w:p>
+      <w:pPr>
+        <w:pStyle w:val="ListParagraph"/>
+        <w:numPr>
+          <w:ilvl w:val="1"/>
+          <w:numId w:val="1"/>
+        </w:numPr>
+        <w:rPr>
+          <w:rFonts w:ascii="Tw Cen MT" w:hAnsi="Tw Cen MT"/>
+          <w:lang w:val="en-US"/>
+        </w:rPr>
+      </w:pPr>
+      <w:r>
+        <w:rPr>
+          <w:rFonts w:ascii="Tw Cen MT" w:hAnsi="Tw Cen MT"/>
+          <w:lang w:val="en-US"/>
+        </w:rPr>
+        <w:t>Id</w:t>
+      </w:r>
+    </w:p>
+    <w:p>
+      <w:pPr>
+        <w:pStyle w:val="ListParagraph"/>
+        <w:numPr>
+          <w:ilvl w:val="1"/>
+          <w:numId w:val="1"/>
+        </w:numPr>
+        <w:rPr>
+          <w:rFonts w:ascii="Tw Cen MT" w:hAnsi="Tw Cen MT"/>
+          <w:lang w:val="en-US"/>
+        </w:rPr>
+      </w:pPr>
+      <w:r>
+        <w:rPr>
+          <w:rFonts w:ascii="Tw Cen MT" w:hAnsi="Tw Cen MT"/>
+          <w:lang w:val="en-US"/>
+        </w:rPr>
+        <w:t xml:space="preserve">Password </w:t>
+      </w:r>
+    </w:p>
+    <w:p>
+      <w:pPr>
+        <w:pStyle w:val="ListParagraph"/>
+        <w:numPr>
+          <w:ilvl w:val="1"/>
+          <w:numId w:val="1"/>
+        </w:numPr>
+        <w:rPr>
+          <w:rFonts w:ascii="Tw Cen MT" w:hAnsi="Tw Cen MT"/>
+          <w:lang w:val="en-US"/>
+        </w:rPr>
+      </w:pPr>
+      <w:r>
+        <w:rPr>
+          <w:rFonts w:ascii="Tw Cen MT" w:hAnsi="Tw Cen MT"/>
+          <w:lang w:val="en-US"/>
+        </w:rPr>
+        <w:t>Field of study</w:t>
+      </w:r>
+    </w:p>
+    <w:p>
+      <w:pPr>
+        <w:pStyle w:val="ListParagraph"/>
+        <w:numPr>
+          <w:ilvl w:val="1"/>
+          <w:numId w:val="1"/>
+        </w:numPr>
+        <w:rPr>
+          <w:rFonts w:ascii="Tw Cen MT" w:hAnsi="Tw Cen MT"/>
+          <w:lang w:val="en-US"/>
+        </w:rPr>
+      </w:pPr>
+      <w:r>
+        <w:rPr>
+          <w:rFonts w:ascii="Tw Cen MT" w:hAnsi="Tw Cen MT"/>
+          <w:lang w:val="en-US"/>
+        </w:rPr>
+        <w:t>University name</w:t>
+      </w:r>
+    </w:p>
+    <w:p>
+      <w:pPr>
+        <w:pStyle w:val="ListParagraph"/>
+        <w:numPr>
+          <w:ilvl w:val="1"/>
+          <w:numId w:val="1"/>
+        </w:numPr>
+        <w:rPr>
+          <w:rFonts w:ascii="Tw Cen MT" w:hAnsi="Tw Cen MT"/>
+          <w:lang w:val="en-US"/>
+        </w:rPr>
+      </w:pPr>
+      <w:r>
+        <w:rPr>
+          <w:rFonts w:ascii="Tw Cen MT" w:hAnsi="Tw Cen MT"/>
+          <w:lang w:val="en-US"/>
+        </w:rPr>
+        <w:t>Username</w:t>
+      </w:r>
+    </w:p>
+    <w:p>
+      <w:pPr>
+        <w:pStyle w:val="ListParagraph"/>
+        <w:numPr>
+          <w:ilvl w:val="1"/>
+          <w:numId w:val="1"/>
+        </w:numPr>
+        <w:rPr>
+          <w:rFonts w:ascii="Tw Cen MT" w:hAnsi="Tw Cen MT"/>
+          <w:lang w:val="en-US"/>
+        </w:rPr>
+      </w:pPr>
+      <w:r>
+        <w:rPr>
+          <w:rFonts w:ascii="Tw Cen MT" w:hAnsi="Tw Cen MT"/>
+          <w:lang w:val="en-US"/>
+        </w:rPr>
+        <w:t>email</w:t>
+      </w:r>
+    </w:p>
+    <w:p>
+      <w:pPr>
+        <w:pStyle w:val="ListParagraph"/>
+        <w:numPr>
+          <w:ilvl w:val="1"/>
+          <w:numId w:val="1"/>
+        </w:numPr>
+        <w:rPr>
+          <w:rFonts w:ascii="Tw Cen MT" w:hAnsi="Tw Cen MT"/>
+          <w:lang w:val="en-US"/>
+        </w:rPr>
+      </w:pPr>
+      <w:r>
+        <w:rPr>
+          <w:rFonts w:ascii="Tw Cen MT" w:hAnsi="Tw Cen MT"/>
+          <w:lang w:val="en-US"/>
+        </w:rPr>
+        <w:t>Gender</w:t>
+      </w:r>
+    </w:p>
+    <w:p>
+      <w:pPr>
+        <w:pStyle w:val="ListParagraph"/>
+        <w:numPr>
+          <w:ilvl w:val="1"/>
+          <w:numId w:val="1"/>
+        </w:numPr>
+        <w:rPr>
+          <w:rFonts w:ascii="Tw Cen MT" w:hAnsi="Tw Cen MT"/>
+          <w:lang w:val="en-US"/>
+        </w:rPr>
+      </w:pPr>
+      <w:r>
+        <w:rPr>
+          <w:rFonts w:ascii="Tw Cen MT" w:hAnsi="Tw Cen MT"/>
+          <w:lang w:val="en-US"/>
+        </w:rPr>
+        <w:t>Profile picture</w:t>
+      </w:r>
+    </w:p>
+    <w:p>
+      <w:pPr>
+        <w:pStyle w:val="ListParagraph"/>
+        <w:numPr>
+          <w:ilvl w:val="1"/>
+          <w:numId w:val="1"/>
+        </w:numPr>
+        <w:rPr>
+          <w:rFonts w:ascii="Tw Cen MT" w:hAnsi="Tw Cen MT"/>
+          <w:lang w:val="en-US"/>
+        </w:rPr>
+      </w:pPr>
+      <w:r>
+        <w:rPr>
+          <w:rFonts w:ascii="Tw Cen MT" w:hAnsi="Tw Cen MT"/>
+          <w:lang w:val="en-US"/>
+        </w:rPr>
+        <w:t>Conversation</w:t>
+      </w:r>
+    </w:p>
+    <w:p>
+      <w:pPr>
+        <w:rPr>
+          <w:rFonts w:ascii="Tw Cen MT" w:hAnsi="Tw Cen MT"/>
+          <w:lang w:val="en-US"/>
+        </w:rPr>
+      </w:pPr>
+    </w:p>
+    <w:p>
+      <w:pPr>
+        <w:pStyle w:val="ListParagraph"/>
+        <w:numPr>
+          <w:ilvl w:val="0"/>
+          <w:numId w:val="1"/>
+        </w:numPr>
         <w:rPr>
           <w:rFonts w:ascii="Tw Cen MT" w:hAnsi="Tw Cen MT"/>
           <w:b/>
@@ -440,94 +408,8 @@
             </w14:gradFill>
           </w14:textFill>
         </w:rPr>
-        <w:t>Conversation</w:t>
-      </w:r>
-    </w:p>
-    <w:p>
-      <w:pPr>
-        <w:pStyle w:val="ListParagraph"/>
-        <w:numPr>
-          <w:ilvl w:val="1"/>
-          <w:numId w:val="1"/>
-        </w:numPr>
-        <w:rPr>
-          <w:rFonts w:ascii="Tw Cen MT" w:hAnsi="Tw Cen MT"/>
-          <w:lang w:val="en-US"/>
-        </w:rPr>
-      </w:pPr>
-      <w:r>
-        <w:rPr>
-          <w:rFonts w:ascii="Tw Cen MT" w:hAnsi="Tw Cen MT"/>
-          <w:lang w:val="en-US"/>
-        </w:rPr>
-        <w:t xml:space="preserve">Messages </w:t>
-      </w:r>
-    </w:p>
-    <w:p>
-      <w:pPr>
-        <w:pStyle w:val="ListParagraph"/>
-        <w:numPr>
-          <w:ilvl w:val="1"/>
-          <w:numId w:val="1"/>
-        </w:numPr>
-        <w:rPr>
-          <w:rFonts w:ascii="Tw Cen MT" w:hAnsi="Tw Cen MT"/>
-          <w:lang w:val="en-US"/>
-        </w:rPr>
-      </w:pPr>
-      <w:r>
-        <w:rPr>
-          <w:rFonts w:ascii="Tw Cen MT" w:hAnsi="Tw Cen MT"/>
-          <w:lang w:val="en-US"/>
-        </w:rPr>
-        <w:t>Seen messages:</w:t>
-      </w:r>
-    </w:p>
-    <w:p>
-      <w:pPr>
-        <w:pStyle w:val="ListParagraph"/>
-        <w:ind w:left="1440"/>
-        <w:rPr>
-          <w:rFonts w:ascii="Tw Cen MT" w:hAnsi="Tw Cen MT"/>
-          <w:color w:val="0070C0"/>
-          <w:sz w:val="32"/>
-          <w:szCs w:val="32"/>
-          <w:lang w:val="en-US"/>
-          <w14:textFill>
-            <w14:gradFill>
-              <w14:gsLst>
-                <w14:gs w14:pos="0">
-                  <w14:srgbClr w14:val="0070C0">
-                    <w14:shade w14:val="30000"/>
-                    <w14:satMod w14:val="115000"/>
-                  </w14:srgbClr>
-                </w14:gs>
-                <w14:gs w14:pos="50000">
-                  <w14:srgbClr w14:val="0070C0">
-                    <w14:shade w14:val="67500"/>
-                    <w14:satMod w14:val="115000"/>
-                  </w14:srgbClr>
-                </w14:gs>
-                <w14:gs w14:pos="100000">
-                  <w14:srgbClr w14:val="0070C0">
-                    <w14:shade w14:val="100000"/>
-                    <w14:satMod w14:val="115000"/>
-                  </w14:srgbClr>
-                </w14:gs>
-              </w14:gsLst>
-              <w14:lin w14:ang="5400000" w14:scaled="0"/>
-            </w14:gradFill>
-          </w14:textFill>
-        </w:rPr>
-      </w:pPr>
-    </w:p>
-    <w:p>
-      <w:pPr>
-        <w:pStyle w:val="ListParagraph"/>
-        <w:numPr>
-          <w:ilvl w:val="0"/>
-          <w:numId w:val="1"/>
-        </w:numPr>
+      </w:pPr>
+      <w:r>
         <w:rPr>
           <w:rFonts w:ascii="Tw Cen MT" w:hAnsi="Tw Cen MT"/>
           <w:b/>
@@ -562,7 +444,8 @@
             </w14:gradFill>
           </w14:textFill>
         </w:rPr>
-      </w:pPr>
+        <w:t>Conversation</w:t>
+      </w:r>
       <w:r>
         <w:rPr>
           <w:rFonts w:ascii="Tw Cen MT" w:hAnsi="Tw Cen MT"/>
@@ -598,7 +481,7 @@
             </w14:gradFill>
           </w14:textFill>
         </w:rPr>
-        <w:t>Messages</w:t>
+        <w:t xml:space="preserve"> (Rayan)</w:t>
       </w:r>
     </w:p>
     <w:p>
@@ -618,14 +501,7 @@
           <w:rFonts w:ascii="Tw Cen MT" w:hAnsi="Tw Cen MT"/>
           <w:lang w:val="en-US"/>
         </w:rPr>
-        <w:t>Conversation_</w:t>
-      </w:r>
-      <w:r>
-        <w:rPr>
-          <w:rFonts w:ascii="Tw Cen MT" w:hAnsi="Tw Cen MT"/>
-          <w:lang w:val="en-US"/>
-        </w:rPr>
-        <w:t>Id</w:t>
+        <w:t xml:space="preserve">Messages </w:t>
       </w:r>
     </w:p>
     <w:p>
@@ -645,140 +521,44 @@
           <w:rFonts w:ascii="Tw Cen MT" w:hAnsi="Tw Cen MT"/>
           <w:lang w:val="en-US"/>
         </w:rPr>
-        <w:t>_id</w:t>
-      </w:r>
-    </w:p>
-    <w:p>
-      <w:pPr>
-        <w:pStyle w:val="ListParagraph"/>
-        <w:numPr>
-          <w:ilvl w:val="1"/>
-          <w:numId w:val="1"/>
-        </w:numPr>
-        <w:rPr>
-          <w:rFonts w:ascii="Tw Cen MT" w:hAnsi="Tw Cen MT"/>
-          <w:lang w:val="en-US"/>
-        </w:rPr>
-      </w:pPr>
-      <w:r>
-        <w:rPr>
-          <w:rFonts w:ascii="Tw Cen MT" w:hAnsi="Tw Cen MT"/>
-        </w:rPr>
-        <w:t>sender_id</w:t>
-      </w:r>
-    </w:p>
-    <w:p>
-      <w:pPr>
-        <w:pStyle w:val="ListParagraph"/>
-        <w:numPr>
-          <w:ilvl w:val="1"/>
-          <w:numId w:val="1"/>
-        </w:numPr>
-        <w:rPr>
-          <w:rFonts w:ascii="Tw Cen MT" w:hAnsi="Tw Cen MT"/>
-          <w:lang w:val="en-US"/>
-        </w:rPr>
-      </w:pPr>
-      <w:r>
-        <w:rPr>
-          <w:rFonts w:ascii="Tw Cen MT" w:hAnsi="Tw Cen MT"/>
-          <w:lang w:val="en-US"/>
-        </w:rPr>
-        <w:t xml:space="preserve">Type ( </w:t>
-      </w:r>
-      <w:r>
-        <w:rPr>
-          <w:rFonts w:ascii="Tw Cen MT" w:hAnsi="Tw Cen MT"/>
-          <w:lang w:val="en-US"/>
-        </w:rPr>
-        <w:t>Txt</w:t>
-      </w:r>
-      <w:r>
-        <w:rPr>
-          <w:rFonts w:ascii="Tw Cen MT" w:hAnsi="Tw Cen MT"/>
-          <w:lang w:val="en-US"/>
-        </w:rPr>
-        <w:t>/</w:t>
-      </w:r>
-      <w:r>
-        <w:rPr>
-          <w:rFonts w:ascii="Tw Cen MT" w:hAnsi="Tw Cen MT"/>
-          <w:lang w:val="en-US"/>
-        </w:rPr>
-        <w:t>Img/video</w:t>
-      </w:r>
-      <w:r>
-        <w:rPr>
-          <w:rFonts w:ascii="Tw Cen MT" w:hAnsi="Tw Cen MT"/>
-          <w:lang w:val="en-US"/>
-        </w:rPr>
-        <w:t>/</w:t>
-      </w:r>
-      <w:r>
-        <w:rPr>
-          <w:rFonts w:ascii="Tw Cen MT" w:hAnsi="Tw Cen MT"/>
-          <w:lang w:val="en-US"/>
-        </w:rPr>
-        <w:t>Other file (PDF, docs..)</w:t>
-      </w:r>
-    </w:p>
-    <w:p>
-      <w:pPr>
-        <w:pStyle w:val="ListParagraph"/>
-        <w:numPr>
-          <w:ilvl w:val="1"/>
-          <w:numId w:val="1"/>
-        </w:numPr>
-        <w:rPr>
-          <w:rFonts w:ascii="Tw Cen MT" w:hAnsi="Tw Cen MT"/>
-          <w:lang w:val="en-US"/>
-        </w:rPr>
-      </w:pPr>
-      <w:r>
-        <w:rPr>
-          <w:rFonts w:ascii="Tw Cen MT" w:hAnsi="Tw Cen MT"/>
-          <w:lang w:val="en-US"/>
-        </w:rPr>
-        <w:t>Time when sent</w:t>
-      </w:r>
-    </w:p>
-    <w:p>
-      <w:pPr>
-        <w:pStyle w:val="ListParagraph"/>
-        <w:numPr>
-          <w:ilvl w:val="1"/>
-          <w:numId w:val="1"/>
-        </w:numPr>
-        <w:rPr>
-          <w:rFonts w:ascii="Tw Cen MT" w:hAnsi="Tw Cen MT"/>
-          <w:lang w:val="en-US"/>
-        </w:rPr>
-      </w:pPr>
-      <w:r>
-        <w:rPr>
-          <w:rFonts w:ascii="Tw Cen MT" w:hAnsi="Tw Cen MT"/>
-        </w:rPr>
-        <w:t>S</w:t>
-      </w:r>
-      <w:r>
-        <w:rPr>
-          <w:rFonts w:ascii="Tw Cen MT" w:hAnsi="Tw Cen MT"/>
-        </w:rPr>
-        <w:t>tatus</w:t>
-      </w:r>
-      <w:r>
-        <w:rPr>
-          <w:rFonts w:ascii="Tw Cen MT" w:hAnsi="Tw Cen MT"/>
-        </w:rPr>
-        <w:t xml:space="preserve"> (Seen/not seen)</w:t>
-      </w:r>
-    </w:p>
-    <w:p>
-      <w:pPr>
-        <w:pStyle w:val="ListParagraph"/>
-        <w:rPr>
-          <w:rFonts w:ascii="Tw Cen MT" w:hAnsi="Tw Cen MT"/>
-          <w:lang w:val="en-US"/>
+        <w:t>Seen messages:</w:t>
+      </w:r>
+    </w:p>
+    <w:p>
+      <w:pPr>
+        <w:pStyle w:val="ListParagraph"/>
+        <w:ind w:left="1440"/>
+        <w:rPr>
+          <w:rFonts w:ascii="Tw Cen MT" w:hAnsi="Tw Cen MT"/>
+          <w:color w:val="0070C0"/>
+          <w:sz w:val="32"/>
+          <w:szCs w:val="32"/>
+          <w:lang w:val="en-US"/>
+          <w14:textFill>
+            <w14:gradFill>
+              <w14:gsLst>
+                <w14:gs w14:pos="0">
+                  <w14:srgbClr w14:val="0070C0">
+                    <w14:shade w14:val="30000"/>
+                    <w14:satMod w14:val="115000"/>
+                  </w14:srgbClr>
+                </w14:gs>
+                <w14:gs w14:pos="50000">
+                  <w14:srgbClr w14:val="0070C0">
+                    <w14:shade w14:val="67500"/>
+                    <w14:satMod w14:val="115000"/>
+                  </w14:srgbClr>
+                </w14:gs>
+                <w14:gs w14:pos="100000">
+                  <w14:srgbClr w14:val="0070C0">
+                    <w14:shade w14:val="100000"/>
+                    <w14:satMod w14:val="115000"/>
+                  </w14:srgbClr>
+                </w14:gs>
+              </w14:gsLst>
+              <w14:lin w14:ang="5400000" w14:scaled="0"/>
+            </w14:gradFill>
+          </w14:textFill>
         </w:rPr>
       </w:pPr>
     </w:p>
@@ -859,85 +639,9 @@
             </w14:gradFill>
           </w14:textFill>
         </w:rPr>
-        <w:t>Seen messages</w:t>
-      </w:r>
-    </w:p>
-    <w:p>
-      <w:pPr>
-        <w:pStyle w:val="ListParagraph"/>
-        <w:numPr>
-          <w:ilvl w:val="1"/>
-          <w:numId w:val="1"/>
-        </w:numPr>
-        <w:rPr>
-          <w:rFonts w:ascii="Tw Cen MT" w:hAnsi="Tw Cen MT"/>
-          <w:lang w:val="en-US"/>
-        </w:rPr>
-      </w:pPr>
-      <w:r>
-        <w:rPr>
-          <w:rFonts w:ascii="Tw Cen MT" w:hAnsi="Tw Cen MT"/>
-          <w:lang w:val="en-US"/>
-        </w:rPr>
-        <w:t>User_id</w:t>
-      </w:r>
-    </w:p>
-    <w:p>
-      <w:pPr>
-        <w:pStyle w:val="ListParagraph"/>
-        <w:numPr>
-          <w:ilvl w:val="1"/>
-          <w:numId w:val="1"/>
-        </w:numPr>
-        <w:rPr>
-          <w:rFonts w:ascii="Tw Cen MT" w:hAnsi="Tw Cen MT"/>
-          <w:lang w:val="en-US"/>
-        </w:rPr>
-      </w:pPr>
-      <w:r>
-        <w:rPr>
-          <w:rFonts w:ascii="Tw Cen MT" w:hAnsi="Tw Cen MT"/>
-          <w:lang w:val="en-US"/>
-        </w:rPr>
-        <w:t>(seen / not seen) Boolean</w:t>
-      </w:r>
-    </w:p>
-    <w:p>
-      <w:pPr>
-        <w:pStyle w:val="ListParagraph"/>
-        <w:numPr>
-          <w:ilvl w:val="1"/>
-          <w:numId w:val="1"/>
-        </w:numPr>
-        <w:rPr>
-          <w:rFonts w:ascii="Tw Cen MT" w:hAnsi="Tw Cen MT"/>
-          <w:lang w:val="en-US"/>
-        </w:rPr>
-      </w:pPr>
-      <w:r>
-        <w:rPr>
-          <w:rFonts w:ascii="Tw Cen MT" w:hAnsi="Tw Cen MT"/>
-          <w:lang w:val="en-US"/>
-        </w:rPr>
-        <w:t>Time when seen</w:t>
-      </w:r>
-    </w:p>
-    <w:p>
-      <w:pPr>
-        <w:pStyle w:val="ListParagraph"/>
-        <w:rPr>
-          <w:rFonts w:ascii="Tw Cen MT" w:hAnsi="Tw Cen MT"/>
-          <w:lang w:val="en-US"/>
-        </w:rPr>
-      </w:pPr>
-    </w:p>
-    <w:p>
-      <w:pPr>
-        <w:pStyle w:val="ListParagraph"/>
-        <w:numPr>
-          <w:ilvl w:val="0"/>
-          <w:numId w:val="1"/>
-        </w:numPr>
+        <w:t>Messages</w:t>
+      </w:r>
+      <w:r>
         <w:rPr>
           <w:rFonts w:ascii="Tw Cen MT" w:hAnsi="Tw Cen MT"/>
           <w:b/>
@@ -972,8 +676,206 @@
             </w14:gradFill>
           </w14:textFill>
         </w:rPr>
-      </w:pPr>
-      <w:r>
+        <w:t xml:space="preserve"> (Sarah)</w:t>
+      </w:r>
+    </w:p>
+    <w:p>
+      <w:pPr>
+        <w:pStyle w:val="ListParagraph"/>
+        <w:numPr>
+          <w:ilvl w:val="1"/>
+          <w:numId w:val="1"/>
+        </w:numPr>
+        <w:rPr>
+          <w:rFonts w:ascii="Tw Cen MT" w:hAnsi="Tw Cen MT"/>
+          <w:lang w:val="en-US"/>
+        </w:rPr>
+      </w:pPr>
+      <w:proofErr w:type="spellStart"/>
+      <w:r>
+        <w:rPr>
+          <w:rFonts w:ascii="Tw Cen MT" w:hAnsi="Tw Cen MT"/>
+          <w:lang w:val="en-US"/>
+        </w:rPr>
+        <w:t>Conversation_</w:t>
+      </w:r>
+      <w:r>
+        <w:rPr>
+          <w:rFonts w:ascii="Tw Cen MT" w:hAnsi="Tw Cen MT"/>
+          <w:lang w:val="en-US"/>
+        </w:rPr>
+        <w:t>Id</w:t>
+      </w:r>
+      <w:proofErr w:type="spellEnd"/>
+    </w:p>
+    <w:p>
+      <w:pPr>
+        <w:pStyle w:val="ListParagraph"/>
+        <w:numPr>
+          <w:ilvl w:val="1"/>
+          <w:numId w:val="1"/>
+        </w:numPr>
+        <w:rPr>
+          <w:rFonts w:ascii="Tw Cen MT" w:hAnsi="Tw Cen MT"/>
+          <w:lang w:val="en-US"/>
+        </w:rPr>
+      </w:pPr>
+      <w:r>
+        <w:rPr>
+          <w:rFonts w:ascii="Tw Cen MT" w:hAnsi="Tw Cen MT"/>
+          <w:lang w:val="en-US"/>
+        </w:rPr>
+        <w:t>_id</w:t>
+      </w:r>
+    </w:p>
+    <w:p>
+      <w:pPr>
+        <w:pStyle w:val="ListParagraph"/>
+        <w:numPr>
+          <w:ilvl w:val="1"/>
+          <w:numId w:val="1"/>
+        </w:numPr>
+        <w:rPr>
+          <w:rFonts w:ascii="Tw Cen MT" w:hAnsi="Tw Cen MT"/>
+          <w:lang w:val="en-US"/>
+        </w:rPr>
+      </w:pPr>
+      <w:proofErr w:type="spellStart"/>
+      <w:r>
+        <w:rPr>
+          <w:rFonts w:ascii="Tw Cen MT" w:hAnsi="Tw Cen MT"/>
+        </w:rPr>
+        <w:t>sender_id</w:t>
+      </w:r>
+      <w:proofErr w:type="spellEnd"/>
+    </w:p>
+    <w:p>
+      <w:pPr>
+        <w:pStyle w:val="ListParagraph"/>
+        <w:numPr>
+          <w:ilvl w:val="1"/>
+          <w:numId w:val="1"/>
+        </w:numPr>
+        <w:rPr>
+          <w:rFonts w:ascii="Tw Cen MT" w:hAnsi="Tw Cen MT"/>
+          <w:lang w:val="en-US"/>
+        </w:rPr>
+      </w:pPr>
+      <w:r>
+        <w:rPr>
+          <w:rFonts w:ascii="Tw Cen MT" w:hAnsi="Tw Cen MT"/>
+          <w:lang w:val="en-US"/>
+        </w:rPr>
+        <w:t>Type ( Txt/</w:t>
+      </w:r>
+      <w:proofErr w:type="spellStart"/>
+      <w:r>
+        <w:rPr>
+          <w:rFonts w:ascii="Tw Cen MT" w:hAnsi="Tw Cen MT"/>
+          <w:lang w:val="en-US"/>
+        </w:rPr>
+        <w:t>Img</w:t>
+      </w:r>
+      <w:proofErr w:type="spellEnd"/>
+      <w:r>
+        <w:rPr>
+          <w:rFonts w:ascii="Tw Cen MT" w:hAnsi="Tw Cen MT"/>
+          <w:lang w:val="en-US"/>
+        </w:rPr>
+        <w:t>/video/Other file (PDF, docs..)</w:t>
+      </w:r>
+    </w:p>
+    <w:p>
+      <w:pPr>
+        <w:pStyle w:val="ListParagraph"/>
+        <w:numPr>
+          <w:ilvl w:val="1"/>
+          <w:numId w:val="1"/>
+        </w:numPr>
+        <w:rPr>
+          <w:rFonts w:ascii="Tw Cen MT" w:hAnsi="Tw Cen MT"/>
+          <w:lang w:val="en-US"/>
+        </w:rPr>
+      </w:pPr>
+      <w:r>
+        <w:rPr>
+          <w:rFonts w:ascii="Tw Cen MT" w:hAnsi="Tw Cen MT"/>
+          <w:lang w:val="en-US"/>
+        </w:rPr>
+        <w:t>Time when sent</w:t>
+      </w:r>
+    </w:p>
+    <w:p>
+      <w:pPr>
+        <w:pStyle w:val="ListParagraph"/>
+        <w:numPr>
+          <w:ilvl w:val="1"/>
+          <w:numId w:val="1"/>
+        </w:numPr>
+        <w:rPr>
+          <w:rFonts w:ascii="Tw Cen MT" w:hAnsi="Tw Cen MT"/>
+          <w:lang w:val="en-US"/>
+        </w:rPr>
+      </w:pPr>
+      <w:proofErr w:type="spellStart"/>
+      <w:r>
+        <w:rPr>
+          <w:rFonts w:ascii="Tw Cen MT" w:hAnsi="Tw Cen MT"/>
+        </w:rPr>
+        <w:t>Status</w:t>
+      </w:r>
+      <w:proofErr w:type="spellEnd"/>
+      <w:r>
+        <w:rPr>
+          <w:rFonts w:ascii="Tw Cen MT" w:hAnsi="Tw Cen MT"/>
+        </w:rPr>
+        <w:t xml:space="preserve"> (</w:t>
+      </w:r>
+      <w:proofErr w:type="spellStart"/>
+      <w:r>
+        <w:rPr>
+          <w:rFonts w:ascii="Tw Cen MT" w:hAnsi="Tw Cen MT"/>
+        </w:rPr>
+        <w:t>Seen</w:t>
+      </w:r>
+      <w:proofErr w:type="spellEnd"/>
+      <w:r>
+        <w:rPr>
+          <w:rFonts w:ascii="Tw Cen MT" w:hAnsi="Tw Cen MT"/>
+        </w:rPr>
+        <w:t xml:space="preserve">/not </w:t>
+      </w:r>
+      <w:proofErr w:type="spellStart"/>
+      <w:r>
+        <w:rPr>
+          <w:rFonts w:ascii="Tw Cen MT" w:hAnsi="Tw Cen MT"/>
+        </w:rPr>
+        <w:t>seen</w:t>
+      </w:r>
+      <w:proofErr w:type="spellEnd"/>
+      <w:r>
+        <w:rPr>
+          <w:rFonts w:ascii="Tw Cen MT" w:hAnsi="Tw Cen MT"/>
+        </w:rPr>
+        <w:t>)</w:t>
+      </w:r>
+    </w:p>
+    <w:p>
+      <w:pPr>
+        <w:pStyle w:val="ListParagraph"/>
+        <w:rPr>
+          <w:rFonts w:ascii="Tw Cen MT" w:hAnsi="Tw Cen MT"/>
+          <w:lang w:val="en-US"/>
+        </w:rPr>
+      </w:pPr>
+    </w:p>
+    <w:p>
+      <w:pPr>
+        <w:pStyle w:val="ListParagraph"/>
+        <w:numPr>
+          <w:ilvl w:val="0"/>
+          <w:numId w:val="1"/>
+        </w:numPr>
         <w:rPr>
           <w:rFonts w:ascii="Tw Cen MT" w:hAnsi="Tw Cen MT"/>
           <w:b/>
@@ -1008,107 +910,8 @@
             </w14:gradFill>
           </w14:textFill>
         </w:rPr>
-        <w:t>Field of study</w:t>
-      </w:r>
-    </w:p>
-    <w:p>
-      <w:pPr>
-        <w:pStyle w:val="ListParagraph"/>
-        <w:numPr>
-          <w:ilvl w:val="1"/>
-          <w:numId w:val="1"/>
-        </w:numPr>
-        <w:rPr>
-          <w:rFonts w:ascii="Tw Cen MT" w:hAnsi="Tw Cen MT"/>
-          <w:lang w:val="en-US"/>
-        </w:rPr>
-      </w:pPr>
-      <w:r>
-        <w:rPr>
-          <w:rFonts w:ascii="Tw Cen MT" w:hAnsi="Tw Cen MT"/>
-          <w:lang w:val="en-US"/>
-        </w:rPr>
-        <w:t>_id</w:t>
-      </w:r>
-    </w:p>
-    <w:p>
-      <w:pPr>
-        <w:pStyle w:val="ListParagraph"/>
-        <w:numPr>
-          <w:ilvl w:val="1"/>
-          <w:numId w:val="1"/>
-        </w:numPr>
-        <w:ind w:left="1440"/>
-        <w:rPr>
-          <w:rFonts w:ascii="Tw Cen MT" w:hAnsi="Tw Cen MT"/>
-          <w:lang w:val="en-US"/>
-        </w:rPr>
-      </w:pPr>
-      <w:r>
-        <w:rPr>
-          <w:rFonts w:ascii="Tw Cen MT" w:hAnsi="Tw Cen MT"/>
-          <w:lang w:val="en-US"/>
-        </w:rPr>
-        <w:t>Name</w:t>
-      </w:r>
-    </w:p>
-    <w:p>
-      <w:pPr>
-        <w:pStyle w:val="ListParagraph"/>
-        <w:numPr>
-          <w:ilvl w:val="1"/>
-          <w:numId w:val="1"/>
-        </w:numPr>
-        <w:rPr>
-          <w:rFonts w:ascii="Tw Cen MT" w:hAnsi="Tw Cen MT"/>
-          <w:lang w:val="en-US"/>
-        </w:rPr>
-      </w:pPr>
-      <w:r>
-        <w:rPr>
-          <w:rFonts w:ascii="Tw Cen MT" w:hAnsi="Tw Cen MT"/>
-          <w:lang w:val="en-US"/>
-        </w:rPr>
-        <w:t>Group conversation</w:t>
-      </w:r>
-    </w:p>
-    <w:p>
-      <w:pPr>
-        <w:pStyle w:val="ListParagraph"/>
-        <w:numPr>
-          <w:ilvl w:val="1"/>
-          <w:numId w:val="1"/>
-        </w:numPr>
-        <w:rPr>
-          <w:rFonts w:ascii="Tw Cen MT" w:hAnsi="Tw Cen MT"/>
-          <w:lang w:val="en-US"/>
-        </w:rPr>
-      </w:pPr>
-      <w:r>
-        <w:rPr>
-          <w:rFonts w:ascii="Tw Cen MT" w:hAnsi="Tw Cen MT"/>
-          <w:lang w:val="en-US"/>
-        </w:rPr>
-        <w:t>Field Theme</w:t>
-      </w:r>
-    </w:p>
-    <w:p>
-      <w:pPr>
-        <w:pStyle w:val="ListParagraph"/>
-        <w:ind w:left="1440"/>
-        <w:rPr>
-          <w:rFonts w:ascii="Tw Cen MT" w:hAnsi="Tw Cen MT"/>
-          <w:lang w:val="en-US"/>
-        </w:rPr>
-      </w:pPr>
-    </w:p>
-    <w:p>
-      <w:pPr>
-        <w:pStyle w:val="ListParagraph"/>
-        <w:numPr>
-          <w:ilvl w:val="0"/>
-          <w:numId w:val="1"/>
-        </w:numPr>
+      </w:pPr>
+      <w:r>
         <w:rPr>
           <w:rFonts w:ascii="Tw Cen MT" w:hAnsi="Tw Cen MT"/>
           <w:b/>
@@ -1143,7 +946,8 @@
             </w14:gradFill>
           </w14:textFill>
         </w:rPr>
-      </w:pPr>
+        <w:t>Seen messages</w:t>
+      </w:r>
       <w:r>
         <w:rPr>
           <w:rFonts w:ascii="Tw Cen MT" w:hAnsi="Tw Cen MT"/>
@@ -1179,7 +983,7 @@
             </w14:gradFill>
           </w14:textFill>
         </w:rPr>
-        <w:t xml:space="preserve">Filed Theme </w:t>
+        <w:t xml:space="preserve"> (Rayan)</w:t>
       </w:r>
     </w:p>
     <w:p>
@@ -1194,13 +998,15 @@
           <w:lang w:val="en-US"/>
         </w:rPr>
       </w:pPr>
-      <w:r>
-        <w:rPr>
-          <w:rFonts w:ascii="Tw Cen MT" w:hAnsi="Tw Cen MT"/>
-          <w:lang w:val="en-US"/>
-        </w:rPr>
-        <w:t>Name</w:t>
-      </w:r>
+      <w:proofErr w:type="spellStart"/>
+      <w:r>
+        <w:rPr>
+          <w:rFonts w:ascii="Tw Cen MT" w:hAnsi="Tw Cen MT"/>
+          <w:lang w:val="en-US"/>
+        </w:rPr>
+        <w:t>User_id</w:t>
+      </w:r>
+      <w:proofErr w:type="spellEnd"/>
     </w:p>
     <w:p>
       <w:pPr>
@@ -1219,7 +1025,7 @@
           <w:rFonts w:ascii="Tw Cen MT" w:hAnsi="Tw Cen MT"/>
           <w:lang w:val="en-US"/>
         </w:rPr>
-        <w:t>Color</w:t>
+        <w:t>(seen / not seen) Boolean</w:t>
       </w:r>
     </w:p>
     <w:p>
@@ -1239,43 +1045,12 @@
           <w:rFonts w:ascii="Tw Cen MT" w:hAnsi="Tw Cen MT"/>
           <w:lang w:val="en-US"/>
         </w:rPr>
-        <w:t>Photo de cadre</w:t>
-      </w:r>
-    </w:p>
-    <w:p>
-      <w:pPr>
-        <w:rPr>
-          <w:rFonts w:ascii="Tw Cen MT" w:hAnsi="Tw Cen MT"/>
-          <w:lang w:val="en-US"/>
-        </w:rPr>
-      </w:pPr>
-    </w:p>
-    <w:p>
-      <w:pPr>
-        <w:rPr>
-          <w:rFonts w:ascii="Tw Cen MT" w:hAnsi="Tw Cen MT"/>
-          <w:lang w:val="en-US"/>
-        </w:rPr>
-      </w:pPr>
-    </w:p>
-    <w:p>
-      <w:pPr>
-        <w:rPr>
-          <w:rFonts w:ascii="Tw Cen MT" w:hAnsi="Tw Cen MT"/>
-          <w:lang w:val="en-US"/>
-        </w:rPr>
-      </w:pPr>
-    </w:p>
-    <w:p>
-      <w:pPr>
-        <w:rPr>
-          <w:rFonts w:ascii="Tw Cen MT" w:hAnsi="Tw Cen MT"/>
-          <w:lang w:val="en-US"/>
-        </w:rPr>
-      </w:pPr>
-    </w:p>
-    <w:p>
-      <w:pPr>
+        <w:t>Time when seen</w:t>
+      </w:r>
+    </w:p>
+    <w:p>
+      <w:pPr>
+        <w:pStyle w:val="ListParagraph"/>
         <w:rPr>
           <w:rFonts w:ascii="Tw Cen MT" w:hAnsi="Tw Cen MT"/>
           <w:lang w:val="en-US"/>
@@ -1359,7 +1134,7 @@
             </w14:gradFill>
           </w14:textFill>
         </w:rPr>
-        <w:t>Routes</w:t>
+        <w:t>Field of study</w:t>
       </w:r>
       <w:r>
         <w:rPr>
@@ -1396,7 +1171,7 @@
             </w14:gradFill>
           </w14:textFill>
         </w:rPr>
-        <w:t xml:space="preserve"> Frontend</w:t>
+        <w:t xml:space="preserve"> (Sarah)</w:t>
       </w:r>
     </w:p>
     <w:p>
@@ -1416,7 +1191,7 @@
           <w:rFonts w:ascii="Tw Cen MT" w:hAnsi="Tw Cen MT"/>
           <w:lang w:val="en-US"/>
         </w:rPr>
-        <w:t>Hero page</w:t>
+        <w:t>_id</w:t>
       </w:r>
     </w:p>
     <w:p>
@@ -1426,17 +1201,18 @@
           <w:ilvl w:val="1"/>
           <w:numId w:val="1"/>
         </w:numPr>
-        <w:rPr>
-          <w:rFonts w:ascii="Tw Cen MT" w:hAnsi="Tw Cen MT"/>
-          <w:lang w:val="en-US"/>
-        </w:rPr>
-      </w:pPr>
-      <w:r>
-        <w:rPr>
-          <w:rFonts w:ascii="Tw Cen MT" w:hAnsi="Tw Cen MT"/>
-          <w:lang w:val="en-US"/>
-        </w:rPr>
-        <w:t xml:space="preserve">Login/register </w:t>
+        <w:ind w:left="1440"/>
+        <w:rPr>
+          <w:rFonts w:ascii="Tw Cen MT" w:hAnsi="Tw Cen MT"/>
+          <w:lang w:val="en-US"/>
+        </w:rPr>
+      </w:pPr>
+      <w:r>
+        <w:rPr>
+          <w:rFonts w:ascii="Tw Cen MT" w:hAnsi="Tw Cen MT"/>
+          <w:lang w:val="en-US"/>
+        </w:rPr>
+        <w:t>Name</w:t>
       </w:r>
     </w:p>
     <w:p>
@@ -1456,7 +1232,7 @@
           <w:rFonts w:ascii="Tw Cen MT" w:hAnsi="Tw Cen MT"/>
           <w:lang w:val="en-US"/>
         </w:rPr>
-        <w:t>User Profile</w:t>
+        <w:t>Group conversation</w:t>
       </w:r>
     </w:p>
     <w:p>
@@ -1476,106 +1252,13 @@
           <w:rFonts w:ascii="Tw Cen MT" w:hAnsi="Tw Cen MT"/>
           <w:lang w:val="en-US"/>
         </w:rPr>
-        <w:t>Users chats</w:t>
-      </w:r>
-    </w:p>
-    <w:p>
-      <w:pPr>
-        <w:pStyle w:val="ListParagraph"/>
-        <w:numPr>
-          <w:ilvl w:val="1"/>
-          <w:numId w:val="1"/>
-        </w:numPr>
-        <w:rPr>
-          <w:rFonts w:ascii="Tw Cen MT" w:hAnsi="Tw Cen MT"/>
-          <w:lang w:val="en-US"/>
-        </w:rPr>
-      </w:pPr>
-      <w:r>
-        <w:rPr>
-          <w:rFonts w:ascii="Tw Cen MT" w:hAnsi="Tw Cen MT"/>
-          <w:lang w:val="en-US"/>
-        </w:rPr>
-        <w:t>Conversation One User chat</w:t>
-      </w:r>
-    </w:p>
-    <w:p>
-      <w:pPr>
-        <w:pStyle w:val="ListParagraph"/>
-        <w:numPr>
-          <w:ilvl w:val="1"/>
-          <w:numId w:val="1"/>
-        </w:numPr>
-        <w:rPr>
-          <w:rFonts w:ascii="Tw Cen MT" w:hAnsi="Tw Cen MT"/>
-          <w:lang w:val="en-US"/>
-        </w:rPr>
-      </w:pPr>
-      <w:r>
-        <w:rPr>
-          <w:rFonts w:ascii="Tw Cen MT" w:hAnsi="Tw Cen MT"/>
-          <w:lang w:val="en-US"/>
-        </w:rPr>
-        <w:t>Group Profile</w:t>
-      </w:r>
-    </w:p>
-    <w:p>
-      <w:pPr>
-        <w:pStyle w:val="ListParagraph"/>
-        <w:numPr>
-          <w:ilvl w:val="1"/>
-          <w:numId w:val="1"/>
-        </w:numPr>
-        <w:rPr>
-          <w:rFonts w:ascii="Tw Cen MT" w:hAnsi="Tw Cen MT"/>
-          <w:lang w:val="en-US"/>
-        </w:rPr>
-      </w:pPr>
-      <w:r>
-        <w:rPr>
-          <w:rFonts w:ascii="Tw Cen MT" w:hAnsi="Tw Cen MT"/>
-          <w:lang w:val="en-US"/>
-        </w:rPr>
-        <w:t>Groups Chats</w:t>
-      </w:r>
-    </w:p>
-    <w:p>
-      <w:pPr>
-        <w:pStyle w:val="ListParagraph"/>
-        <w:numPr>
-          <w:ilvl w:val="1"/>
-          <w:numId w:val="1"/>
-        </w:numPr>
-        <w:rPr>
-          <w:rFonts w:ascii="Tw Cen MT" w:hAnsi="Tw Cen MT"/>
-          <w:lang w:val="en-US"/>
-        </w:rPr>
-      </w:pPr>
-      <w:r>
-        <w:rPr>
-          <w:rFonts w:ascii="Tw Cen MT" w:hAnsi="Tw Cen MT"/>
-          <w:lang w:val="en-US"/>
-        </w:rPr>
-        <w:t xml:space="preserve">Conversation </w:t>
-      </w:r>
-      <w:r>
-        <w:rPr>
-          <w:rFonts w:ascii="Tw Cen MT" w:hAnsi="Tw Cen MT"/>
-          <w:lang w:val="en-US"/>
-        </w:rPr>
-        <w:t>Group</w:t>
-      </w:r>
-      <w:r>
-        <w:rPr>
-          <w:rFonts w:ascii="Tw Cen MT" w:hAnsi="Tw Cen MT"/>
-          <w:lang w:val="en-US"/>
-        </w:rPr>
-        <w:t xml:space="preserve"> chat</w:t>
-      </w:r>
-    </w:p>
-    <w:p>
-      <w:pPr>
-        <w:ind w:left="1003"/>
+        <w:t>Field Theme</w:t>
+      </w:r>
+    </w:p>
+    <w:p>
+      <w:pPr>
+        <w:pStyle w:val="ListParagraph"/>
+        <w:ind w:left="1440"/>
         <w:rPr>
           <w:rFonts w:ascii="Tw Cen MT" w:hAnsi="Tw Cen MT"/>
           <w:lang w:val="en-US"/>
@@ -1659,7 +1342,7 @@
             </w14:gradFill>
           </w14:textFill>
         </w:rPr>
-        <w:t>Routes</w:t>
+        <w:t xml:space="preserve">Filed Theme </w:t>
       </w:r>
       <w:r>
         <w:rPr>
@@ -1696,9 +1379,116 @@
             </w14:gradFill>
           </w14:textFill>
         </w:rPr>
-        <w:t xml:space="preserve"> </w:t>
-      </w:r>
-      <w:r>
+        <w:t>(Saber)</w:t>
+      </w:r>
+    </w:p>
+    <w:p>
+      <w:pPr>
+        <w:pStyle w:val="ListParagraph"/>
+        <w:numPr>
+          <w:ilvl w:val="1"/>
+          <w:numId w:val="1"/>
+        </w:numPr>
+        <w:rPr>
+          <w:rFonts w:ascii="Tw Cen MT" w:hAnsi="Tw Cen MT"/>
+          <w:lang w:val="en-US"/>
+        </w:rPr>
+      </w:pPr>
+      <w:r>
+        <w:rPr>
+          <w:rFonts w:ascii="Tw Cen MT" w:hAnsi="Tw Cen MT"/>
+          <w:lang w:val="en-US"/>
+        </w:rPr>
+        <w:t>Name</w:t>
+      </w:r>
+    </w:p>
+    <w:p>
+      <w:pPr>
+        <w:pStyle w:val="ListParagraph"/>
+        <w:numPr>
+          <w:ilvl w:val="1"/>
+          <w:numId w:val="1"/>
+        </w:numPr>
+        <w:rPr>
+          <w:rFonts w:ascii="Tw Cen MT" w:hAnsi="Tw Cen MT"/>
+          <w:lang w:val="en-US"/>
+        </w:rPr>
+      </w:pPr>
+      <w:r>
+        <w:rPr>
+          <w:rFonts w:ascii="Tw Cen MT" w:hAnsi="Tw Cen MT"/>
+          <w:lang w:val="en-US"/>
+        </w:rPr>
+        <w:t>Color</w:t>
+      </w:r>
+    </w:p>
+    <w:p>
+      <w:pPr>
+        <w:pStyle w:val="ListParagraph"/>
+        <w:numPr>
+          <w:ilvl w:val="1"/>
+          <w:numId w:val="1"/>
+        </w:numPr>
+        <w:rPr>
+          <w:rFonts w:ascii="Tw Cen MT" w:hAnsi="Tw Cen MT"/>
+          <w:lang w:val="en-US"/>
+        </w:rPr>
+      </w:pPr>
+      <w:r>
+        <w:rPr>
+          <w:rFonts w:ascii="Tw Cen MT" w:hAnsi="Tw Cen MT"/>
+          <w:lang w:val="en-US"/>
+        </w:rPr>
+        <w:t>Photo de cadre</w:t>
+      </w:r>
+    </w:p>
+    <w:p>
+      <w:pPr>
+        <w:rPr>
+          <w:rFonts w:ascii="Tw Cen MT" w:hAnsi="Tw Cen MT"/>
+          <w:lang w:val="en-US"/>
+        </w:rPr>
+      </w:pPr>
+    </w:p>
+    <w:p>
+      <w:pPr>
+        <w:rPr>
+          <w:rFonts w:ascii="Tw Cen MT" w:hAnsi="Tw Cen MT"/>
+          <w:lang w:val="en-US"/>
+        </w:rPr>
+      </w:pPr>
+    </w:p>
+    <w:p>
+      <w:pPr>
+        <w:rPr>
+          <w:rFonts w:ascii="Tw Cen MT" w:hAnsi="Tw Cen MT"/>
+          <w:lang w:val="en-US"/>
+        </w:rPr>
+      </w:pPr>
+    </w:p>
+    <w:p>
+      <w:pPr>
+        <w:rPr>
+          <w:rFonts w:ascii="Tw Cen MT" w:hAnsi="Tw Cen MT"/>
+          <w:lang w:val="en-US"/>
+        </w:rPr>
+      </w:pPr>
+    </w:p>
+    <w:p>
+      <w:pPr>
+        <w:rPr>
+          <w:rFonts w:ascii="Tw Cen MT" w:hAnsi="Tw Cen MT"/>
+          <w:lang w:val="en-US"/>
+        </w:rPr>
+      </w:pPr>
+    </w:p>
+    <w:p>
+      <w:pPr>
+        <w:pStyle w:val="ListParagraph"/>
+        <w:numPr>
+          <w:ilvl w:val="0"/>
+          <w:numId w:val="1"/>
+        </w:numPr>
         <w:rPr>
           <w:rFonts w:ascii="Tw Cen MT" w:hAnsi="Tw Cen MT"/>
           <w:b/>
@@ -1733,8 +1523,7 @@
             </w14:gradFill>
           </w14:textFill>
         </w:rPr>
-        <w:t>Back</w:t>
-      </w:r>
+      </w:pPr>
       <w:r>
         <w:rPr>
           <w:rFonts w:ascii="Tw Cen MT" w:hAnsi="Tw Cen MT"/>
@@ -1770,406 +1559,9 @@
             </w14:gradFill>
           </w14:textFill>
         </w:rPr>
-        <w:t>end</w:t>
-      </w:r>
-    </w:p>
-    <w:p>
-      <w:pPr>
-        <w:pStyle w:val="ListParagraph"/>
-        <w:numPr>
-          <w:ilvl w:val="1"/>
-          <w:numId w:val="1"/>
-        </w:numPr>
-        <w:rPr>
-          <w:rFonts w:ascii="Tw Cen MT" w:hAnsi="Tw Cen MT"/>
-          <w:lang w:val="en-US"/>
-        </w:rPr>
-      </w:pPr>
-      <w:r>
-        <w:rPr>
-          <w:rFonts w:ascii="Tw Cen MT" w:hAnsi="Tw Cen MT"/>
-          <w:lang w:val="en-US"/>
-        </w:rPr>
-        <w:t xml:space="preserve">Post </w:t>
-      </w:r>
-    </w:p>
-    <w:p>
-      <w:pPr>
-        <w:pStyle w:val="ListParagraph"/>
-        <w:numPr>
-          <w:ilvl w:val="2"/>
-          <w:numId w:val="1"/>
-        </w:numPr>
-        <w:rPr>
-          <w:rFonts w:ascii="Tw Cen MT" w:hAnsi="Tw Cen MT"/>
-          <w:lang w:val="en-US"/>
-        </w:rPr>
-      </w:pPr>
-      <w:r>
-        <w:rPr>
-          <w:rFonts w:ascii="Tw Cen MT" w:hAnsi="Tw Cen MT"/>
-          <w:lang w:val="en-US"/>
-        </w:rPr>
-        <w:t>Login</w:t>
-      </w:r>
-    </w:p>
-    <w:p>
-      <w:pPr>
-        <w:pStyle w:val="ListParagraph"/>
-        <w:numPr>
-          <w:ilvl w:val="2"/>
-          <w:numId w:val="1"/>
-        </w:numPr>
-        <w:rPr>
-          <w:rFonts w:ascii="Tw Cen MT" w:hAnsi="Tw Cen MT"/>
-          <w:lang w:val="en-US"/>
-        </w:rPr>
-      </w:pPr>
-      <w:r>
-        <w:rPr>
-          <w:rFonts w:ascii="Tw Cen MT" w:hAnsi="Tw Cen MT"/>
-          <w:lang w:val="en-US"/>
-        </w:rPr>
-        <w:t>Register</w:t>
-      </w:r>
-    </w:p>
-    <w:p>
-      <w:pPr>
-        <w:pStyle w:val="ListParagraph"/>
-        <w:numPr>
-          <w:ilvl w:val="2"/>
-          <w:numId w:val="1"/>
-        </w:numPr>
-        <w:rPr>
-          <w:rFonts w:ascii="Tw Cen MT" w:hAnsi="Tw Cen MT"/>
-          <w:lang w:val="en-US"/>
-        </w:rPr>
-      </w:pPr>
-      <w:r>
-        <w:rPr>
-          <w:rFonts w:ascii="Tw Cen MT" w:hAnsi="Tw Cen MT"/>
-          <w:lang w:val="en-US"/>
-        </w:rPr>
-        <w:t>Chat</w:t>
-      </w:r>
-    </w:p>
-    <w:p>
-      <w:pPr>
-        <w:pStyle w:val="ListParagraph"/>
-        <w:numPr>
-          <w:ilvl w:val="2"/>
-          <w:numId w:val="1"/>
-        </w:numPr>
-        <w:rPr>
-          <w:rFonts w:ascii="Tw Cen MT" w:hAnsi="Tw Cen MT"/>
-          <w:lang w:val="en-US"/>
-        </w:rPr>
-      </w:pPr>
-      <w:r>
-        <w:rPr>
-          <w:rFonts w:ascii="Tw Cen MT" w:hAnsi="Tw Cen MT"/>
-          <w:lang w:val="en-US"/>
-        </w:rPr>
-        <w:t>Conversation</w:t>
-      </w:r>
-    </w:p>
-    <w:p>
-      <w:pPr>
-        <w:pStyle w:val="ListParagraph"/>
-        <w:ind w:left="2083"/>
-        <w:rPr>
-          <w:rFonts w:ascii="Tw Cen MT" w:hAnsi="Tw Cen MT"/>
-          <w:lang w:val="en-US"/>
-        </w:rPr>
-      </w:pPr>
-    </w:p>
-    <w:p>
-      <w:pPr>
-        <w:pStyle w:val="ListParagraph"/>
-        <w:numPr>
-          <w:ilvl w:val="1"/>
-          <w:numId w:val="1"/>
-        </w:numPr>
-        <w:rPr>
-          <w:rFonts w:ascii="Tw Cen MT" w:hAnsi="Tw Cen MT"/>
-          <w:lang w:val="en-US"/>
-        </w:rPr>
-      </w:pPr>
-      <w:r>
-        <w:rPr>
-          <w:rFonts w:ascii="Tw Cen MT" w:hAnsi="Tw Cen MT"/>
-          <w:lang w:val="en-US"/>
-        </w:rPr>
-        <w:t>Get</w:t>
-      </w:r>
-    </w:p>
-    <w:p>
-      <w:pPr>
-        <w:pStyle w:val="ListParagraph"/>
-        <w:numPr>
-          <w:ilvl w:val="2"/>
-          <w:numId w:val="1"/>
-        </w:numPr>
-        <w:rPr>
-          <w:rFonts w:ascii="Tw Cen MT" w:hAnsi="Tw Cen MT"/>
-          <w:lang w:val="en-US"/>
-        </w:rPr>
-      </w:pPr>
-      <w:r>
-        <w:rPr>
-          <w:rFonts w:ascii="Tw Cen MT" w:hAnsi="Tw Cen MT"/>
-          <w:lang w:val="en-US"/>
-        </w:rPr>
-        <w:t xml:space="preserve">User </w:t>
-      </w:r>
-    </w:p>
-    <w:p>
-      <w:pPr>
-        <w:pStyle w:val="ListParagraph"/>
-        <w:numPr>
-          <w:ilvl w:val="3"/>
-          <w:numId w:val="1"/>
-        </w:numPr>
-        <w:rPr>
-          <w:rFonts w:ascii="Tw Cen MT" w:hAnsi="Tw Cen MT"/>
-          <w:lang w:val="en-US"/>
-        </w:rPr>
-      </w:pPr>
-      <w:r>
-        <w:rPr>
-          <w:rFonts w:ascii="Tw Cen MT" w:hAnsi="Tw Cen MT"/>
-          <w:lang w:val="en-US"/>
-        </w:rPr>
-        <w:t>Conversation</w:t>
-      </w:r>
-    </w:p>
-    <w:p>
-      <w:pPr>
-        <w:pStyle w:val="ListParagraph"/>
-        <w:numPr>
-          <w:ilvl w:val="3"/>
-          <w:numId w:val="1"/>
-        </w:numPr>
-        <w:rPr>
-          <w:rFonts w:ascii="Tw Cen MT" w:hAnsi="Tw Cen MT"/>
-          <w:lang w:val="en-US"/>
-        </w:rPr>
-      </w:pPr>
-      <w:r>
-        <w:rPr>
-          <w:rFonts w:ascii="Tw Cen MT" w:hAnsi="Tw Cen MT"/>
-          <w:lang w:val="en-US"/>
-        </w:rPr>
-        <w:t>Chats</w:t>
-      </w:r>
-    </w:p>
-    <w:p>
-      <w:pPr>
-        <w:pStyle w:val="ListParagraph"/>
-        <w:numPr>
-          <w:ilvl w:val="3"/>
-          <w:numId w:val="1"/>
-        </w:numPr>
-        <w:rPr>
-          <w:rFonts w:ascii="Tw Cen MT" w:hAnsi="Tw Cen MT"/>
-          <w:lang w:val="en-US"/>
-        </w:rPr>
-      </w:pPr>
-      <w:r>
-        <w:rPr>
-          <w:rFonts w:ascii="Tw Cen MT" w:hAnsi="Tw Cen MT"/>
-          <w:lang w:val="en-US"/>
-        </w:rPr>
-        <w:t>Profile</w:t>
-      </w:r>
-    </w:p>
-    <w:p>
-      <w:pPr>
-        <w:pStyle w:val="ListParagraph"/>
-        <w:numPr>
-          <w:ilvl w:val="1"/>
-          <w:numId w:val="1"/>
-        </w:numPr>
-        <w:rPr>
-          <w:rFonts w:ascii="Tw Cen MT" w:hAnsi="Tw Cen MT"/>
-          <w:lang w:val="en-US"/>
-        </w:rPr>
-      </w:pPr>
-      <w:r>
-        <w:rPr>
-          <w:rFonts w:ascii="Tw Cen MT" w:hAnsi="Tw Cen MT"/>
-          <w:lang w:val="en-US"/>
-        </w:rPr>
-        <w:t>Put</w:t>
-      </w:r>
-    </w:p>
-    <w:p>
-      <w:pPr>
-        <w:pStyle w:val="ListParagraph"/>
-        <w:numPr>
-          <w:ilvl w:val="2"/>
-          <w:numId w:val="1"/>
-        </w:numPr>
-        <w:rPr>
-          <w:rFonts w:ascii="Tw Cen MT" w:hAnsi="Tw Cen MT"/>
-          <w:lang w:val="en-US"/>
-        </w:rPr>
-      </w:pPr>
-      <w:r>
-        <w:rPr>
-          <w:rFonts w:ascii="Tw Cen MT" w:hAnsi="Tw Cen MT"/>
-          <w:lang w:val="en-US"/>
-        </w:rPr>
-        <w:t xml:space="preserve">User </w:t>
-      </w:r>
-    </w:p>
-    <w:p>
-      <w:pPr>
-        <w:pStyle w:val="ListParagraph"/>
-        <w:numPr>
-          <w:ilvl w:val="3"/>
-          <w:numId w:val="1"/>
-        </w:numPr>
-        <w:rPr>
-          <w:rFonts w:ascii="Tw Cen MT" w:hAnsi="Tw Cen MT"/>
-          <w:lang w:val="en-US"/>
-        </w:rPr>
-      </w:pPr>
-      <w:r>
-        <w:rPr>
-          <w:rFonts w:ascii="Tw Cen MT" w:hAnsi="Tw Cen MT"/>
-          <w:lang w:val="en-US"/>
-        </w:rPr>
-        <w:t>Conversation</w:t>
-      </w:r>
-    </w:p>
-    <w:p>
-      <w:pPr>
-        <w:pStyle w:val="ListParagraph"/>
-        <w:numPr>
-          <w:ilvl w:val="3"/>
-          <w:numId w:val="1"/>
-        </w:numPr>
-        <w:rPr>
-          <w:rFonts w:ascii="Tw Cen MT" w:hAnsi="Tw Cen MT"/>
-          <w:lang w:val="en-US"/>
-        </w:rPr>
-      </w:pPr>
-      <w:r>
-        <w:rPr>
-          <w:rFonts w:ascii="Tw Cen MT" w:hAnsi="Tw Cen MT"/>
-          <w:lang w:val="en-US"/>
-        </w:rPr>
-        <w:t>Chats</w:t>
-      </w:r>
-    </w:p>
-    <w:p>
-      <w:pPr>
-        <w:pStyle w:val="ListParagraph"/>
-        <w:numPr>
-          <w:ilvl w:val="3"/>
-          <w:numId w:val="1"/>
-        </w:numPr>
-        <w:rPr>
-          <w:rFonts w:ascii="Tw Cen MT" w:hAnsi="Tw Cen MT"/>
-          <w:lang w:val="en-US"/>
-        </w:rPr>
-      </w:pPr>
-      <w:r>
-        <w:rPr>
-          <w:rFonts w:ascii="Tw Cen MT" w:hAnsi="Tw Cen MT"/>
-          <w:lang w:val="en-US"/>
-        </w:rPr>
-        <w:t>Profile</w:t>
-      </w:r>
-    </w:p>
-    <w:p>
-      <w:pPr>
-        <w:pStyle w:val="ListParagraph"/>
-        <w:numPr>
-          <w:ilvl w:val="1"/>
-          <w:numId w:val="1"/>
-        </w:numPr>
-        <w:rPr>
-          <w:rFonts w:ascii="Tw Cen MT" w:hAnsi="Tw Cen MT"/>
-          <w:lang w:val="en-US"/>
-        </w:rPr>
-      </w:pPr>
-      <w:r>
-        <w:rPr>
-          <w:rFonts w:ascii="Tw Cen MT" w:hAnsi="Tw Cen MT"/>
-          <w:lang w:val="en-US"/>
-        </w:rPr>
-        <w:t>Delete</w:t>
-      </w:r>
-    </w:p>
-    <w:p>
-      <w:pPr>
-        <w:pStyle w:val="ListParagraph"/>
-        <w:numPr>
-          <w:ilvl w:val="2"/>
-          <w:numId w:val="1"/>
-        </w:numPr>
-        <w:rPr>
-          <w:rFonts w:ascii="Tw Cen MT" w:hAnsi="Tw Cen MT"/>
-          <w:lang w:val="en-US"/>
-        </w:rPr>
-      </w:pPr>
-      <w:r>
-        <w:rPr>
-          <w:rFonts w:ascii="Tw Cen MT" w:hAnsi="Tw Cen MT"/>
-          <w:lang w:val="en-US"/>
-        </w:rPr>
-        <w:t xml:space="preserve">User </w:t>
-      </w:r>
-    </w:p>
-    <w:p>
-      <w:pPr>
-        <w:pStyle w:val="ListParagraph"/>
-        <w:numPr>
-          <w:ilvl w:val="3"/>
-          <w:numId w:val="1"/>
-        </w:numPr>
-        <w:rPr>
-          <w:rFonts w:ascii="Tw Cen MT" w:hAnsi="Tw Cen MT"/>
-          <w:lang w:val="en-US"/>
-        </w:rPr>
-      </w:pPr>
-      <w:r>
-        <w:rPr>
-          <w:rFonts w:ascii="Tw Cen MT" w:hAnsi="Tw Cen MT"/>
-          <w:lang w:val="en-US"/>
-        </w:rPr>
-        <w:t>Conversation</w:t>
-      </w:r>
-    </w:p>
-    <w:p>
-      <w:pPr>
-        <w:pStyle w:val="ListParagraph"/>
-        <w:numPr>
-          <w:ilvl w:val="3"/>
-          <w:numId w:val="1"/>
-        </w:numPr>
-        <w:rPr>
-          <w:rFonts w:ascii="Tw Cen MT" w:hAnsi="Tw Cen MT"/>
-          <w:lang w:val="en-US"/>
-        </w:rPr>
-      </w:pPr>
-      <w:r>
-        <w:rPr>
-          <w:rFonts w:ascii="Tw Cen MT" w:hAnsi="Tw Cen MT"/>
-          <w:lang w:val="en-US"/>
-        </w:rPr>
-        <w:t>Chats</w:t>
-      </w:r>
-    </w:p>
-    <w:p>
-      <w:pPr>
-        <w:pStyle w:val="ListParagraph"/>
-        <w:numPr>
-          <w:ilvl w:val="3"/>
-          <w:numId w:val="1"/>
-        </w:numPr>
+        <w:t>Routes</w:t>
+      </w:r>
+      <w:r>
         <w:rPr>
           <w:rFonts w:ascii="Tw Cen MT" w:hAnsi="Tw Cen MT"/>
           <w:b/>
@@ -2204,19 +1596,192 @@
             </w14:gradFill>
           </w14:textFill>
         </w:rPr>
-      </w:pPr>
-      <w:r>
-        <w:rPr>
-          <w:rFonts w:ascii="Tw Cen MT" w:hAnsi="Tw Cen MT"/>
-          <w:lang w:val="en-US"/>
-        </w:rPr>
-        <w:t>Profile</w:t>
-      </w:r>
-    </w:p>
-    <w:p>
-      <w:pPr>
-        <w:pStyle w:val="ListParagraph"/>
-        <w:ind w:left="2083"/>
+        <w:t xml:space="preserve"> Frontend</w:t>
+      </w:r>
+    </w:p>
+    <w:p>
+      <w:pPr>
+        <w:pStyle w:val="ListParagraph"/>
+        <w:numPr>
+          <w:ilvl w:val="1"/>
+          <w:numId w:val="1"/>
+        </w:numPr>
+        <w:rPr>
+          <w:rFonts w:ascii="Tw Cen MT" w:hAnsi="Tw Cen MT"/>
+          <w:lang w:val="en-US"/>
+        </w:rPr>
+      </w:pPr>
+      <w:r>
+        <w:rPr>
+          <w:rFonts w:ascii="Tw Cen MT" w:hAnsi="Tw Cen MT"/>
+          <w:lang w:val="en-US"/>
+        </w:rPr>
+        <w:t>Hero page</w:t>
+      </w:r>
+    </w:p>
+    <w:p>
+      <w:pPr>
+        <w:pStyle w:val="ListParagraph"/>
+        <w:numPr>
+          <w:ilvl w:val="1"/>
+          <w:numId w:val="1"/>
+        </w:numPr>
+        <w:rPr>
+          <w:rFonts w:ascii="Tw Cen MT" w:hAnsi="Tw Cen MT"/>
+          <w:lang w:val="en-US"/>
+        </w:rPr>
+      </w:pPr>
+      <w:r>
+        <w:rPr>
+          <w:rFonts w:ascii="Tw Cen MT" w:hAnsi="Tw Cen MT"/>
+          <w:lang w:val="en-US"/>
+        </w:rPr>
+        <w:t xml:space="preserve">Login/register </w:t>
+      </w:r>
+    </w:p>
+    <w:p>
+      <w:pPr>
+        <w:pStyle w:val="ListParagraph"/>
+        <w:numPr>
+          <w:ilvl w:val="1"/>
+          <w:numId w:val="1"/>
+        </w:numPr>
+        <w:rPr>
+          <w:rFonts w:ascii="Tw Cen MT" w:hAnsi="Tw Cen MT"/>
+          <w:lang w:val="en-US"/>
+        </w:rPr>
+      </w:pPr>
+      <w:r>
+        <w:rPr>
+          <w:rFonts w:ascii="Tw Cen MT" w:hAnsi="Tw Cen MT"/>
+          <w:lang w:val="en-US"/>
+        </w:rPr>
+        <w:t>User Profile</w:t>
+      </w:r>
+    </w:p>
+    <w:p>
+      <w:pPr>
+        <w:pStyle w:val="ListParagraph"/>
+        <w:numPr>
+          <w:ilvl w:val="1"/>
+          <w:numId w:val="1"/>
+        </w:numPr>
+        <w:rPr>
+          <w:rFonts w:ascii="Tw Cen MT" w:hAnsi="Tw Cen MT"/>
+          <w:lang w:val="en-US"/>
+        </w:rPr>
+      </w:pPr>
+      <w:r>
+        <w:rPr>
+          <w:rFonts w:ascii="Tw Cen MT" w:hAnsi="Tw Cen MT"/>
+          <w:lang w:val="en-US"/>
+        </w:rPr>
+        <w:t>Users chats</w:t>
+      </w:r>
+    </w:p>
+    <w:p>
+      <w:pPr>
+        <w:pStyle w:val="ListParagraph"/>
+        <w:numPr>
+          <w:ilvl w:val="1"/>
+          <w:numId w:val="1"/>
+        </w:numPr>
+        <w:rPr>
+          <w:rFonts w:ascii="Tw Cen MT" w:hAnsi="Tw Cen MT"/>
+          <w:lang w:val="en-US"/>
+        </w:rPr>
+      </w:pPr>
+      <w:r>
+        <w:rPr>
+          <w:rFonts w:ascii="Tw Cen MT" w:hAnsi="Tw Cen MT"/>
+          <w:lang w:val="en-US"/>
+        </w:rPr>
+        <w:t>Conversation One User chat</w:t>
+      </w:r>
+    </w:p>
+    <w:p>
+      <w:pPr>
+        <w:pStyle w:val="ListParagraph"/>
+        <w:numPr>
+          <w:ilvl w:val="1"/>
+          <w:numId w:val="1"/>
+        </w:numPr>
+        <w:rPr>
+          <w:rFonts w:ascii="Tw Cen MT" w:hAnsi="Tw Cen MT"/>
+          <w:lang w:val="en-US"/>
+        </w:rPr>
+      </w:pPr>
+      <w:r>
+        <w:rPr>
+          <w:rFonts w:ascii="Tw Cen MT" w:hAnsi="Tw Cen MT"/>
+          <w:lang w:val="en-US"/>
+        </w:rPr>
+        <w:t>Group Profile</w:t>
+      </w:r>
+    </w:p>
+    <w:p>
+      <w:pPr>
+        <w:pStyle w:val="ListParagraph"/>
+        <w:numPr>
+          <w:ilvl w:val="1"/>
+          <w:numId w:val="1"/>
+        </w:numPr>
+        <w:rPr>
+          <w:rFonts w:ascii="Tw Cen MT" w:hAnsi="Tw Cen MT"/>
+          <w:lang w:val="en-US"/>
+        </w:rPr>
+      </w:pPr>
+      <w:r>
+        <w:rPr>
+          <w:rFonts w:ascii="Tw Cen MT" w:hAnsi="Tw Cen MT"/>
+          <w:lang w:val="en-US"/>
+        </w:rPr>
+        <w:t>Groups Chats</w:t>
+      </w:r>
+    </w:p>
+    <w:p>
+      <w:pPr>
+        <w:pStyle w:val="ListParagraph"/>
+        <w:numPr>
+          <w:ilvl w:val="1"/>
+          <w:numId w:val="1"/>
+        </w:numPr>
+        <w:rPr>
+          <w:rFonts w:ascii="Tw Cen MT" w:hAnsi="Tw Cen MT"/>
+          <w:lang w:val="en-US"/>
+        </w:rPr>
+      </w:pPr>
+      <w:r>
+        <w:rPr>
+          <w:rFonts w:ascii="Tw Cen MT" w:hAnsi="Tw Cen MT"/>
+          <w:lang w:val="en-US"/>
+        </w:rPr>
+        <w:t>Conversation Group</w:t>
+      </w:r>
+      <w:r>
+        <w:rPr>
+          <w:rFonts w:ascii="Tw Cen MT" w:hAnsi="Tw Cen MT"/>
+          <w:lang w:val="en-US"/>
+        </w:rPr>
+        <w:t xml:space="preserve"> chat</w:t>
+      </w:r>
+    </w:p>
+    <w:p>
+      <w:pPr>
+        <w:ind w:left="1003"/>
+        <w:rPr>
+          <w:rFonts w:ascii="Tw Cen MT" w:hAnsi="Tw Cen MT"/>
+          <w:lang w:val="en-US"/>
+        </w:rPr>
+      </w:pPr>
+    </w:p>
+    <w:p>
+      <w:pPr>
+        <w:pStyle w:val="ListParagraph"/>
+        <w:numPr>
+          <w:ilvl w:val="0"/>
+          <w:numId w:val="1"/>
+        </w:numPr>
         <w:rPr>
           <w:rFonts w:ascii="Tw Cen MT" w:hAnsi="Tw Cen MT"/>
           <w:b/>
@@ -2252,10 +1817,7 @@
           </w14:textFill>
         </w:rPr>
       </w:pPr>
-    </w:p>
-    <w:p>
-      <w:pPr>
-        <w:ind w:left="1440"/>
+      <w:r>
         <w:rPr>
           <w:rFonts w:ascii="Tw Cen MT" w:hAnsi="Tw Cen MT"/>
           <w:b/>
@@ -2290,6 +1852,563 @@
             </w14:gradFill>
           </w14:textFill>
         </w:rPr>
+        <w:t>Routes</w:t>
+      </w:r>
+      <w:r>
+        <w:rPr>
+          <w:rFonts w:ascii="Tw Cen MT" w:hAnsi="Tw Cen MT"/>
+          <w:b/>
+          <w:bCs/>
+          <w:color w:val="0070C0"/>
+          <w:sz w:val="32"/>
+          <w:szCs w:val="32"/>
+          <w:lang w:val="en-US"/>
+          <w14:textFill>
+            <w14:gradFill>
+              <w14:gsLst>
+                <w14:gs w14:pos="0">
+                  <w14:srgbClr w14:val="0070C0">
+                    <w14:shade w14:val="30000"/>
+                    <w14:satMod w14:val="115000"/>
+                  </w14:srgbClr>
+                </w14:gs>
+                <w14:gs w14:pos="50000">
+                  <w14:srgbClr w14:val="0070C0">
+                    <w14:shade w14:val="67500"/>
+                    <w14:satMod w14:val="115000"/>
+                  </w14:srgbClr>
+                </w14:gs>
+                <w14:gs w14:pos="100000">
+                  <w14:srgbClr w14:val="0070C0">
+                    <w14:shade w14:val="100000"/>
+                    <w14:satMod w14:val="115000"/>
+                  </w14:srgbClr>
+                </w14:gs>
+              </w14:gsLst>
+              <w14:lin w14:ang="5400000" w14:scaled="0"/>
+            </w14:gradFill>
+          </w14:textFill>
+        </w:rPr>
+        <w:t xml:space="preserve"> Backend</w:t>
+      </w:r>
+    </w:p>
+    <w:p>
+      <w:pPr>
+        <w:pStyle w:val="ListParagraph"/>
+        <w:numPr>
+          <w:ilvl w:val="1"/>
+          <w:numId w:val="1"/>
+        </w:numPr>
+        <w:rPr>
+          <w:rFonts w:ascii="Tw Cen MT" w:hAnsi="Tw Cen MT"/>
+          <w:lang w:val="en-US"/>
+        </w:rPr>
+      </w:pPr>
+      <w:r>
+        <w:rPr>
+          <w:rFonts w:ascii="Tw Cen MT" w:hAnsi="Tw Cen MT"/>
+          <w:lang w:val="en-US"/>
+        </w:rPr>
+        <w:t xml:space="preserve">Post </w:t>
+      </w:r>
+    </w:p>
+    <w:p>
+      <w:pPr>
+        <w:pStyle w:val="ListParagraph"/>
+        <w:numPr>
+          <w:ilvl w:val="2"/>
+          <w:numId w:val="1"/>
+        </w:numPr>
+        <w:rPr>
+          <w:rFonts w:ascii="Tw Cen MT" w:hAnsi="Tw Cen MT"/>
+          <w:lang w:val="en-US"/>
+        </w:rPr>
+      </w:pPr>
+      <w:r>
+        <w:rPr>
+          <w:rFonts w:ascii="Tw Cen MT" w:hAnsi="Tw Cen MT"/>
+          <w:lang w:val="en-US"/>
+        </w:rPr>
+        <w:t>Login</w:t>
+      </w:r>
+    </w:p>
+    <w:p>
+      <w:pPr>
+        <w:pStyle w:val="ListParagraph"/>
+        <w:numPr>
+          <w:ilvl w:val="2"/>
+          <w:numId w:val="1"/>
+        </w:numPr>
+        <w:rPr>
+          <w:rFonts w:ascii="Tw Cen MT" w:hAnsi="Tw Cen MT"/>
+          <w:lang w:val="en-US"/>
+        </w:rPr>
+      </w:pPr>
+      <w:r>
+        <w:rPr>
+          <w:rFonts w:ascii="Tw Cen MT" w:hAnsi="Tw Cen MT"/>
+          <w:lang w:val="en-US"/>
+        </w:rPr>
+        <w:t>Register</w:t>
+      </w:r>
+    </w:p>
+    <w:p>
+      <w:pPr>
+        <w:pStyle w:val="ListParagraph"/>
+        <w:numPr>
+          <w:ilvl w:val="2"/>
+          <w:numId w:val="1"/>
+        </w:numPr>
+        <w:rPr>
+          <w:rFonts w:ascii="Tw Cen MT" w:hAnsi="Tw Cen MT"/>
+          <w:lang w:val="en-US"/>
+        </w:rPr>
+      </w:pPr>
+      <w:r>
+        <w:rPr>
+          <w:rFonts w:ascii="Tw Cen MT" w:hAnsi="Tw Cen MT"/>
+          <w:lang w:val="en-US"/>
+        </w:rPr>
+        <w:t>Chat</w:t>
+      </w:r>
+    </w:p>
+    <w:p>
+      <w:pPr>
+        <w:pStyle w:val="ListParagraph"/>
+        <w:numPr>
+          <w:ilvl w:val="2"/>
+          <w:numId w:val="1"/>
+        </w:numPr>
+        <w:rPr>
+          <w:rFonts w:ascii="Tw Cen MT" w:hAnsi="Tw Cen MT"/>
+          <w:lang w:val="en-US"/>
+        </w:rPr>
+      </w:pPr>
+      <w:r>
+        <w:rPr>
+          <w:rFonts w:ascii="Tw Cen MT" w:hAnsi="Tw Cen MT"/>
+          <w:lang w:val="en-US"/>
+        </w:rPr>
+        <w:t>Conversation</w:t>
+      </w:r>
+    </w:p>
+    <w:p>
+      <w:pPr>
+        <w:pStyle w:val="ListParagraph"/>
+        <w:ind w:left="2083"/>
+        <w:rPr>
+          <w:rFonts w:ascii="Tw Cen MT" w:hAnsi="Tw Cen MT"/>
+          <w:lang w:val="en-US"/>
+        </w:rPr>
+      </w:pPr>
+    </w:p>
+    <w:p>
+      <w:pPr>
+        <w:pStyle w:val="ListParagraph"/>
+        <w:numPr>
+          <w:ilvl w:val="1"/>
+          <w:numId w:val="1"/>
+        </w:numPr>
+        <w:rPr>
+          <w:rFonts w:ascii="Tw Cen MT" w:hAnsi="Tw Cen MT"/>
+          <w:lang w:val="en-US"/>
+        </w:rPr>
+      </w:pPr>
+      <w:r>
+        <w:rPr>
+          <w:rFonts w:ascii="Tw Cen MT" w:hAnsi="Tw Cen MT"/>
+          <w:lang w:val="en-US"/>
+        </w:rPr>
+        <w:t>Get</w:t>
+      </w:r>
+    </w:p>
+    <w:p>
+      <w:pPr>
+        <w:pStyle w:val="ListParagraph"/>
+        <w:numPr>
+          <w:ilvl w:val="2"/>
+          <w:numId w:val="1"/>
+        </w:numPr>
+        <w:rPr>
+          <w:rFonts w:ascii="Tw Cen MT" w:hAnsi="Tw Cen MT"/>
+          <w:lang w:val="en-US"/>
+        </w:rPr>
+      </w:pPr>
+      <w:r>
+        <w:rPr>
+          <w:rFonts w:ascii="Tw Cen MT" w:hAnsi="Tw Cen MT"/>
+          <w:lang w:val="en-US"/>
+        </w:rPr>
+        <w:t xml:space="preserve">User </w:t>
+      </w:r>
+    </w:p>
+    <w:p>
+      <w:pPr>
+        <w:pStyle w:val="ListParagraph"/>
+        <w:numPr>
+          <w:ilvl w:val="3"/>
+          <w:numId w:val="1"/>
+        </w:numPr>
+        <w:rPr>
+          <w:rFonts w:ascii="Tw Cen MT" w:hAnsi="Tw Cen MT"/>
+          <w:lang w:val="en-US"/>
+        </w:rPr>
+      </w:pPr>
+      <w:r>
+        <w:rPr>
+          <w:rFonts w:ascii="Tw Cen MT" w:hAnsi="Tw Cen MT"/>
+          <w:lang w:val="en-US"/>
+        </w:rPr>
+        <w:t>Conversation</w:t>
+      </w:r>
+    </w:p>
+    <w:p>
+      <w:pPr>
+        <w:pStyle w:val="ListParagraph"/>
+        <w:numPr>
+          <w:ilvl w:val="3"/>
+          <w:numId w:val="1"/>
+        </w:numPr>
+        <w:rPr>
+          <w:rFonts w:ascii="Tw Cen MT" w:hAnsi="Tw Cen MT"/>
+          <w:lang w:val="en-US"/>
+        </w:rPr>
+      </w:pPr>
+      <w:r>
+        <w:rPr>
+          <w:rFonts w:ascii="Tw Cen MT" w:hAnsi="Tw Cen MT"/>
+          <w:lang w:val="en-US"/>
+        </w:rPr>
+        <w:t>Chats</w:t>
+      </w:r>
+    </w:p>
+    <w:p>
+      <w:pPr>
+        <w:pStyle w:val="ListParagraph"/>
+        <w:numPr>
+          <w:ilvl w:val="3"/>
+          <w:numId w:val="1"/>
+        </w:numPr>
+        <w:rPr>
+          <w:rFonts w:ascii="Tw Cen MT" w:hAnsi="Tw Cen MT"/>
+          <w:lang w:val="en-US"/>
+        </w:rPr>
+      </w:pPr>
+      <w:r>
+        <w:rPr>
+          <w:rFonts w:ascii="Tw Cen MT" w:hAnsi="Tw Cen MT"/>
+          <w:lang w:val="en-US"/>
+        </w:rPr>
+        <w:t>Profile</w:t>
+      </w:r>
+    </w:p>
+    <w:p>
+      <w:pPr>
+        <w:pStyle w:val="ListParagraph"/>
+        <w:numPr>
+          <w:ilvl w:val="1"/>
+          <w:numId w:val="1"/>
+        </w:numPr>
+        <w:rPr>
+          <w:rFonts w:ascii="Tw Cen MT" w:hAnsi="Tw Cen MT"/>
+          <w:lang w:val="en-US"/>
+        </w:rPr>
+      </w:pPr>
+      <w:r>
+        <w:rPr>
+          <w:rFonts w:ascii="Tw Cen MT" w:hAnsi="Tw Cen MT"/>
+          <w:lang w:val="en-US"/>
+        </w:rPr>
+        <w:t>Put</w:t>
+      </w:r>
+    </w:p>
+    <w:p>
+      <w:pPr>
+        <w:pStyle w:val="ListParagraph"/>
+        <w:numPr>
+          <w:ilvl w:val="2"/>
+          <w:numId w:val="1"/>
+        </w:numPr>
+        <w:rPr>
+          <w:rFonts w:ascii="Tw Cen MT" w:hAnsi="Tw Cen MT"/>
+          <w:lang w:val="en-US"/>
+        </w:rPr>
+      </w:pPr>
+      <w:r>
+        <w:rPr>
+          <w:rFonts w:ascii="Tw Cen MT" w:hAnsi="Tw Cen MT"/>
+          <w:lang w:val="en-US"/>
+        </w:rPr>
+        <w:t xml:space="preserve">User </w:t>
+      </w:r>
+    </w:p>
+    <w:p>
+      <w:pPr>
+        <w:pStyle w:val="ListParagraph"/>
+        <w:numPr>
+          <w:ilvl w:val="3"/>
+          <w:numId w:val="1"/>
+        </w:numPr>
+        <w:rPr>
+          <w:rFonts w:ascii="Tw Cen MT" w:hAnsi="Tw Cen MT"/>
+          <w:lang w:val="en-US"/>
+        </w:rPr>
+      </w:pPr>
+      <w:r>
+        <w:rPr>
+          <w:rFonts w:ascii="Tw Cen MT" w:hAnsi="Tw Cen MT"/>
+          <w:lang w:val="en-US"/>
+        </w:rPr>
+        <w:t>Conversation</w:t>
+      </w:r>
+    </w:p>
+    <w:p>
+      <w:pPr>
+        <w:pStyle w:val="ListParagraph"/>
+        <w:numPr>
+          <w:ilvl w:val="3"/>
+          <w:numId w:val="1"/>
+        </w:numPr>
+        <w:rPr>
+          <w:rFonts w:ascii="Tw Cen MT" w:hAnsi="Tw Cen MT"/>
+          <w:lang w:val="en-US"/>
+        </w:rPr>
+      </w:pPr>
+      <w:r>
+        <w:rPr>
+          <w:rFonts w:ascii="Tw Cen MT" w:hAnsi="Tw Cen MT"/>
+          <w:lang w:val="en-US"/>
+        </w:rPr>
+        <w:t>Chats</w:t>
+      </w:r>
+    </w:p>
+    <w:p>
+      <w:pPr>
+        <w:pStyle w:val="ListParagraph"/>
+        <w:numPr>
+          <w:ilvl w:val="3"/>
+          <w:numId w:val="1"/>
+        </w:numPr>
+        <w:rPr>
+          <w:rFonts w:ascii="Tw Cen MT" w:hAnsi="Tw Cen MT"/>
+          <w:lang w:val="en-US"/>
+        </w:rPr>
+      </w:pPr>
+      <w:r>
+        <w:rPr>
+          <w:rFonts w:ascii="Tw Cen MT" w:hAnsi="Tw Cen MT"/>
+          <w:lang w:val="en-US"/>
+        </w:rPr>
+        <w:t>Profile</w:t>
+      </w:r>
+    </w:p>
+    <w:p>
+      <w:pPr>
+        <w:pStyle w:val="ListParagraph"/>
+        <w:numPr>
+          <w:ilvl w:val="1"/>
+          <w:numId w:val="1"/>
+        </w:numPr>
+        <w:rPr>
+          <w:rFonts w:ascii="Tw Cen MT" w:hAnsi="Tw Cen MT"/>
+          <w:lang w:val="en-US"/>
+        </w:rPr>
+      </w:pPr>
+      <w:r>
+        <w:rPr>
+          <w:rFonts w:ascii="Tw Cen MT" w:hAnsi="Tw Cen MT"/>
+          <w:lang w:val="en-US"/>
+        </w:rPr>
+        <w:t>Delete</w:t>
+      </w:r>
+    </w:p>
+    <w:p>
+      <w:pPr>
+        <w:pStyle w:val="ListParagraph"/>
+        <w:numPr>
+          <w:ilvl w:val="2"/>
+          <w:numId w:val="1"/>
+        </w:numPr>
+        <w:rPr>
+          <w:rFonts w:ascii="Tw Cen MT" w:hAnsi="Tw Cen MT"/>
+          <w:lang w:val="en-US"/>
+        </w:rPr>
+      </w:pPr>
+      <w:r>
+        <w:rPr>
+          <w:rFonts w:ascii="Tw Cen MT" w:hAnsi="Tw Cen MT"/>
+          <w:lang w:val="en-US"/>
+        </w:rPr>
+        <w:t xml:space="preserve">User </w:t>
+      </w:r>
+    </w:p>
+    <w:p>
+      <w:pPr>
+        <w:pStyle w:val="ListParagraph"/>
+        <w:numPr>
+          <w:ilvl w:val="3"/>
+          <w:numId w:val="1"/>
+        </w:numPr>
+        <w:rPr>
+          <w:rFonts w:ascii="Tw Cen MT" w:hAnsi="Tw Cen MT"/>
+          <w:lang w:val="en-US"/>
+        </w:rPr>
+      </w:pPr>
+      <w:r>
+        <w:rPr>
+          <w:rFonts w:ascii="Tw Cen MT" w:hAnsi="Tw Cen MT"/>
+          <w:lang w:val="en-US"/>
+        </w:rPr>
+        <w:t>Conversation</w:t>
+      </w:r>
+    </w:p>
+    <w:p>
+      <w:pPr>
+        <w:pStyle w:val="ListParagraph"/>
+        <w:numPr>
+          <w:ilvl w:val="3"/>
+          <w:numId w:val="1"/>
+        </w:numPr>
+        <w:rPr>
+          <w:rFonts w:ascii="Tw Cen MT" w:hAnsi="Tw Cen MT"/>
+          <w:lang w:val="en-US"/>
+        </w:rPr>
+      </w:pPr>
+      <w:r>
+        <w:rPr>
+          <w:rFonts w:ascii="Tw Cen MT" w:hAnsi="Tw Cen MT"/>
+          <w:lang w:val="en-US"/>
+        </w:rPr>
+        <w:t>Chats</w:t>
+      </w:r>
+    </w:p>
+    <w:p>
+      <w:pPr>
+        <w:pStyle w:val="ListParagraph"/>
+        <w:numPr>
+          <w:ilvl w:val="3"/>
+          <w:numId w:val="1"/>
+        </w:numPr>
+        <w:rPr>
+          <w:rFonts w:ascii="Tw Cen MT" w:hAnsi="Tw Cen MT"/>
+          <w:b/>
+          <w:bCs/>
+          <w:color w:val="0070C0"/>
+          <w:sz w:val="32"/>
+          <w:szCs w:val="32"/>
+          <w:lang w:val="en-US"/>
+          <w14:textFill>
+            <w14:gradFill>
+              <w14:gsLst>
+                <w14:gs w14:pos="0">
+                  <w14:srgbClr w14:val="0070C0">
+                    <w14:shade w14:val="30000"/>
+                    <w14:satMod w14:val="115000"/>
+                  </w14:srgbClr>
+                </w14:gs>
+                <w14:gs w14:pos="50000">
+                  <w14:srgbClr w14:val="0070C0">
+                    <w14:shade w14:val="67500"/>
+                    <w14:satMod w14:val="115000"/>
+                  </w14:srgbClr>
+                </w14:gs>
+                <w14:gs w14:pos="100000">
+                  <w14:srgbClr w14:val="0070C0">
+                    <w14:shade w14:val="100000"/>
+                    <w14:satMod w14:val="115000"/>
+                  </w14:srgbClr>
+                </w14:gs>
+              </w14:gsLst>
+              <w14:lin w14:ang="5400000" w14:scaled="0"/>
+            </w14:gradFill>
+          </w14:textFill>
+        </w:rPr>
+      </w:pPr>
+      <w:r>
+        <w:rPr>
+          <w:rFonts w:ascii="Tw Cen MT" w:hAnsi="Tw Cen MT"/>
+          <w:lang w:val="en-US"/>
+        </w:rPr>
+        <w:t>Profile</w:t>
+      </w:r>
+    </w:p>
+    <w:p>
+      <w:pPr>
+        <w:pStyle w:val="ListParagraph"/>
+        <w:ind w:left="2083"/>
+        <w:rPr>
+          <w:rFonts w:ascii="Tw Cen MT" w:hAnsi="Tw Cen MT"/>
+          <w:b/>
+          <w:bCs/>
+          <w:color w:val="0070C0"/>
+          <w:sz w:val="32"/>
+          <w:szCs w:val="32"/>
+          <w:lang w:val="en-US"/>
+          <w14:textFill>
+            <w14:gradFill>
+              <w14:gsLst>
+                <w14:gs w14:pos="0">
+                  <w14:srgbClr w14:val="0070C0">
+                    <w14:shade w14:val="30000"/>
+                    <w14:satMod w14:val="115000"/>
+                  </w14:srgbClr>
+                </w14:gs>
+                <w14:gs w14:pos="50000">
+                  <w14:srgbClr w14:val="0070C0">
+                    <w14:shade w14:val="67500"/>
+                    <w14:satMod w14:val="115000"/>
+                  </w14:srgbClr>
+                </w14:gs>
+                <w14:gs w14:pos="100000">
+                  <w14:srgbClr w14:val="0070C0">
+                    <w14:shade w14:val="100000"/>
+                    <w14:satMod w14:val="115000"/>
+                  </w14:srgbClr>
+                </w14:gs>
+              </w14:gsLst>
+              <w14:lin w14:ang="5400000" w14:scaled="0"/>
+            </w14:gradFill>
+          </w14:textFill>
+        </w:rPr>
+      </w:pPr>
+    </w:p>
+    <w:p>
+      <w:pPr>
+        <w:ind w:left="1440"/>
+        <w:rPr>
+          <w:rFonts w:ascii="Tw Cen MT" w:hAnsi="Tw Cen MT"/>
+          <w:b/>
+          <w:bCs/>
+          <w:color w:val="0070C0"/>
+          <w:sz w:val="32"/>
+          <w:szCs w:val="32"/>
+          <w:lang w:val="en-US"/>
+          <w14:textFill>
+            <w14:gradFill>
+              <w14:gsLst>
+                <w14:gs w14:pos="0">
+                  <w14:srgbClr w14:val="0070C0">
+                    <w14:shade w14:val="30000"/>
+                    <w14:satMod w14:val="115000"/>
+                  </w14:srgbClr>
+                </w14:gs>
+                <w14:gs w14:pos="50000">
+                  <w14:srgbClr w14:val="0070C0">
+                    <w14:shade w14:val="67500"/>
+                    <w14:satMod w14:val="115000"/>
+                  </w14:srgbClr>
+                </w14:gs>
+                <w14:gs w14:pos="100000">
+                  <w14:srgbClr w14:val="0070C0">
+                    <w14:shade w14:val="100000"/>
+                    <w14:satMod w14:val="115000"/>
+                  </w14:srgbClr>
+                </w14:gs>
+              </w14:gsLst>
+              <w14:lin w14:ang="5400000" w14:scaled="0"/>
+            </w14:gradFill>
+          </w14:textFill>
+        </w:rPr>
       </w:pPr>
     </w:p>
     <w:p>
@@ -2321,12 +2440,31 @@
     </w:p>
     <w:p>
       <w:pPr>
-        <w:rPr>
-          <w:rFonts w:ascii="Tw Cen MT" w:hAnsi="Tw Cen MT"/>
-          <w:lang w:val="en-US"/>
-        </w:rPr>
-      </w:pPr>
-    </w:p>
+        <w:ind w:left="1003"/>
+        <w:rPr>
+          <w:rFonts w:ascii="Tw Cen MT" w:hAnsi="Tw Cen MT"/>
+          <w:lang w:val="en-US"/>
+        </w:rPr>
+      </w:pPr>
+    </w:p>
+    <w:p>
+      <w:pPr>
+        <w:ind w:left="1003"/>
+        <w:rPr>
+          <w:rFonts w:ascii="Tw Cen MT" w:hAnsi="Tw Cen MT"/>
+          <w:lang w:val="en-US"/>
+        </w:rPr>
+      </w:pPr>
+    </w:p>
+    <w:p>
+      <w:pPr>
+        <w:rPr>
+          <w:rFonts w:ascii="Tw Cen MT" w:hAnsi="Tw Cen MT"/>
+          <w:lang w:val="en-US"/>
+        </w:rPr>
+      </w:pPr>
+    </w:p>
+    <w:p/>
     <w:sectPr>
       <w:headerReference w:type="default" r:id="rId7"/>
       <w:pgSz w:w="12240" w:h="15840"/>
@@ -3148,6 +3286,7 @@
   <w:style w:type="paragraph" w:default="1" w:styleId="Normal">
     <w:name w:val="Normal"/>
     <w:qFormat/>
+    <w:rsid w:val="002B0B44"/>
     <w:rPr>
       <w:lang w:val="fr-FR"/>
     </w:rPr>

</xml_diff>